<commit_message>
Extern file_handler class, Progress Interface written
</commit_message>
<xml_diff>
--- a/report/tmp/214930범지성_진척보고서#tmp.docx
+++ b/report/tmp/214930범지성_진척보고서#tmp.docx
@@ -5393,7 +5393,6 @@
       <w:pPr>
         <w:spacing w:line="276" w:lineRule="auto"/>
         <w:rPr>
-          <w:rFonts w:hint="eastAsia"/>
           <w:b/>
           <w:sz w:val="24"/>
           <w:szCs w:val="24"/>
@@ -5471,23 +5470,15 @@
       <w:pPr>
         <w:spacing w:line="276" w:lineRule="auto"/>
         <w:rPr>
-          <w:rFonts w:hint="eastAsia"/>
-          <w:sz w:val="22"/>
-        </w:rPr>
-      </w:pPr>
-      <w:r>
-        <w:rPr>
-          <w:rFonts w:hint="eastAsia"/>
-          <w:sz w:val="22"/>
-        </w:rPr>
-        <w:t xml:space="preserve">  </w:t>
-      </w:r>
-      <w:r>
-        <w:rPr>
-          <w:rFonts w:hint="eastAsia"/>
-          <w:sz w:val="22"/>
-        </w:rPr>
-        <w:t xml:space="preserve">인스턴스가 함수를 호출할 때 해당 함수는 인스턴스의 맴버에 변화를 주는 일이 없도록 해야함을 명시하기 위해 함수 선언 시 </w:t>
+          <w:sz w:val="22"/>
+        </w:rPr>
+      </w:pPr>
+      <w:r>
+        <w:rPr>
+          <w:rFonts w:hint="eastAsia"/>
+          <w:sz w:val="22"/>
+        </w:rPr>
+        <w:t xml:space="preserve">  인스턴스가 함수를 호출할 때 해당 함수는 인스턴스의 맴버에 변화를 주는 일이 없도록 해야함을 명시하기 위해 함수 선언 시 </w:t>
       </w:r>
       <w:r>
         <w:rPr>
@@ -5536,7 +5527,6 @@
       <w:pPr>
         <w:spacing w:line="276" w:lineRule="auto"/>
         <w:rPr>
-          <w:rFonts w:hint="eastAsia"/>
           <w:sz w:val="22"/>
         </w:rPr>
       </w:pPr>
@@ -5594,7 +5584,6 @@
         <w:spacing w:line="276" w:lineRule="auto"/>
         <w:ind w:leftChars="0"/>
         <w:rPr>
-          <w:rFonts w:hint="eastAsia"/>
           <w:sz w:val="22"/>
         </w:rPr>
       </w:pPr>
@@ -5683,7 +5672,6 @@
       <w:pPr>
         <w:spacing w:line="276" w:lineRule="auto"/>
         <w:rPr>
-          <w:rFonts w:hint="eastAsia"/>
           <w:sz w:val="22"/>
         </w:rPr>
       </w:pPr>
@@ -5752,6 +5740,7 @@
       </w:pPr>
       <w:r>
         <w:rPr>
+          <w:noProof/>
           <w:sz w:val="22"/>
         </w:rPr>
         <w:drawing>
@@ -5838,7 +5827,6 @@
         <w:spacing w:line="276" w:lineRule="auto"/>
         <w:ind w:leftChars="0"/>
         <w:rPr>
-          <w:rFonts w:hint="eastAsia"/>
           <w:sz w:val="22"/>
         </w:rPr>
       </w:pPr>
@@ -5869,7 +5857,6 @@
       <w:pPr>
         <w:spacing w:line="276" w:lineRule="auto"/>
         <w:rPr>
-          <w:rFonts w:hint="eastAsia"/>
           <w:sz w:val="22"/>
         </w:rPr>
       </w:pPr>
@@ -5919,6 +5906,7 @@
       </w:pPr>
       <w:r>
         <w:rPr>
+          <w:noProof/>
           <w:sz w:val="22"/>
         </w:rPr>
         <w:drawing>
@@ -6113,7 +6101,6 @@
       <w:pPr>
         <w:spacing w:line="276" w:lineRule="auto"/>
         <w:rPr>
-          <w:rFonts w:hint="eastAsia"/>
           <w:sz w:val="22"/>
         </w:rPr>
       </w:pPr>
@@ -6156,6 +6143,7 @@
       </w:pPr>
       <w:r>
         <w:rPr>
+          <w:noProof/>
           <w:sz w:val="22"/>
         </w:rPr>
         <w:drawing>
@@ -6199,7 +6187,6 @@
       <w:pPr>
         <w:spacing w:line="276" w:lineRule="auto"/>
         <w:rPr>
-          <w:rFonts w:hint="eastAsia"/>
           <w:sz w:val="22"/>
         </w:rPr>
       </w:pPr>
@@ -6251,7 +6238,6 @@
       <w:pPr>
         <w:spacing w:line="276" w:lineRule="auto"/>
         <w:rPr>
-          <w:rFonts w:hint="eastAsia"/>
           <w:sz w:val="22"/>
         </w:rPr>
       </w:pPr>
@@ -6289,12 +6275,12 @@
       <w:pPr>
         <w:spacing w:line="276" w:lineRule="auto"/>
         <w:rPr>
-          <w:rFonts w:hint="eastAsia"/>
-          <w:sz w:val="22"/>
-        </w:rPr>
-      </w:pPr>
-      <w:r>
-        <w:rPr>
+          <w:sz w:val="22"/>
+        </w:rPr>
+      </w:pPr>
+      <w:r>
+        <w:rPr>
+          <w:noProof/>
           <w:sz w:val="22"/>
         </w:rPr>
         <w:drawing>
@@ -6418,7 +6404,6 @@
       <w:pPr>
         <w:spacing w:line="276" w:lineRule="auto"/>
         <w:rPr>
-          <w:rFonts w:hint="eastAsia"/>
           <w:sz w:val="22"/>
         </w:rPr>
       </w:pPr>
@@ -6674,14 +6659,7 @@
           <w:rFonts w:hint="eastAsia"/>
           <w:sz w:val="22"/>
         </w:rPr>
-        <w:t>s</w:t>
-      </w:r>
-      <w:r>
-        <w:rPr>
-          <w:rFonts w:hint="eastAsia"/>
-          <w:sz w:val="22"/>
-        </w:rPr>
-        <w:t>: 인스턴스가</w:t>
+        <w:t>s: 인스턴스가</w:t>
       </w:r>
       <w:r>
         <w:rPr>
@@ -6695,14 +6673,7 @@
           <w:rFonts w:hint="eastAsia"/>
           <w:sz w:val="22"/>
         </w:rPr>
-        <w:t xml:space="preserve"> </w:t>
-      </w:r>
-      <w:r>
-        <w:rPr>
-          <w:rFonts w:hint="eastAsia"/>
-          <w:sz w:val="22"/>
-        </w:rPr>
-        <w:t>스테미나 값</w:t>
+        <w:t xml:space="preserve"> 스테미나 값</w:t>
       </w:r>
     </w:p>
     <w:p>
@@ -6799,6 +6770,7 @@
       </w:pPr>
       <w:r>
         <w:rPr>
+          <w:noProof/>
           <w:sz w:val="22"/>
         </w:rPr>
         <w:drawing>
@@ -6992,6 +6964,7 @@
       </w:pPr>
       <w:r>
         <w:rPr>
+          <w:noProof/>
           <w:sz w:val="22"/>
         </w:rPr>
         <w:drawing>
@@ -7140,6 +7113,7 @@
       </w:pPr>
       <w:r>
         <w:rPr>
+          <w:noProof/>
           <w:sz w:val="22"/>
         </w:rPr>
         <w:drawing>
@@ -7183,7 +7157,6 @@
       <w:pPr>
         <w:spacing w:line="276" w:lineRule="auto"/>
         <w:rPr>
-          <w:rFonts w:hint="eastAsia"/>
           <w:sz w:val="22"/>
         </w:rPr>
       </w:pPr>
@@ -7247,7 +7220,6 @@
       <w:pPr>
         <w:spacing w:line="276" w:lineRule="auto"/>
         <w:rPr>
-          <w:rFonts w:hint="eastAsia"/>
           <w:sz w:val="22"/>
         </w:rPr>
       </w:pPr>
@@ -7291,6 +7263,7 @@
       </w:pPr>
       <w:r>
         <w:rPr>
+          <w:noProof/>
           <w:sz w:val="22"/>
         </w:rPr>
         <w:drawing>
@@ -7432,6 +7405,7 @@
       </w:pPr>
       <w:r>
         <w:rPr>
+          <w:noProof/>
           <w:sz w:val="22"/>
         </w:rPr>
         <w:drawing>
@@ -7475,7 +7449,6 @@
       <w:pPr>
         <w:spacing w:line="276" w:lineRule="auto"/>
         <w:rPr>
-          <w:rFonts w:hint="eastAsia"/>
           <w:b/>
           <w:sz w:val="24"/>
           <w:szCs w:val="24"/>
@@ -7514,16 +7487,7 @@
           <w:sz w:val="24"/>
           <w:szCs w:val="24"/>
         </w:rPr>
-        <w:t>P</w:t>
-      </w:r>
-      <w:r>
-        <w:rPr>
-          <w:rFonts w:hint="eastAsia"/>
-          <w:b/>
-          <w:sz w:val="24"/>
-          <w:szCs w:val="24"/>
-        </w:rPr>
-        <w:t>ortal</w:t>
+        <w:t>Portal</w:t>
       </w:r>
     </w:p>
     <w:p>
@@ -7565,37 +7529,15 @@
       <w:pPr>
         <w:spacing w:line="276" w:lineRule="auto"/>
         <w:rPr>
-          <w:rFonts w:hint="eastAsia"/>
-          <w:sz w:val="22"/>
-        </w:rPr>
-      </w:pPr>
-      <w:r>
-        <w:rPr>
-          <w:rFonts w:hint="eastAsia"/>
-          <w:sz w:val="22"/>
-        </w:rPr>
-        <w:t xml:space="preserve">  </w:t>
-      </w:r>
-      <w:r>
-        <w:rPr>
-          <w:rFonts w:hint="eastAsia"/>
-          <w:sz w:val="22"/>
-        </w:rPr>
-        <w:t>Entity 클래스를 상속한 게임 스테이지 상의 구조물에 관한 클래스다</w:t>
-      </w:r>
-      <w:r>
-        <w:rPr>
-          <w:rFonts w:hint="eastAsia"/>
-          <w:sz w:val="22"/>
-        </w:rPr>
-        <w:t>.</w:t>
-      </w:r>
-      <w:r>
-        <w:rPr>
-          <w:rFonts w:hint="eastAsia"/>
-          <w:sz w:val="22"/>
-        </w:rPr>
-        <w:t xml:space="preserve"> 해당 클래스의 인스턴스는 </w:t>
+          <w:sz w:val="22"/>
+        </w:rPr>
+      </w:pPr>
+      <w:r>
+        <w:rPr>
+          <w:rFonts w:hint="eastAsia"/>
+          <w:sz w:val="22"/>
+        </w:rPr>
+        <w:t xml:space="preserve">  Entity 클래스를 상속한 게임 스테이지 상의 구조물에 관한 클래스다. 해당 클래스의 인스턴스는 </w:t>
       </w:r>
       <w:r>
         <w:rPr>
@@ -7707,44 +7649,21 @@
         <w:spacing w:line="276" w:lineRule="auto"/>
         <w:ind w:leftChars="0"/>
         <w:rPr>
-          <w:rFonts w:hint="eastAsia"/>
-          <w:sz w:val="22"/>
-        </w:rPr>
-      </w:pPr>
-      <w:r>
-        <w:rPr>
-          <w:rFonts w:hint="eastAsia"/>
-          <w:sz w:val="22"/>
-        </w:rPr>
-        <w:t xml:space="preserve">next_y: </w:t>
-      </w:r>
-      <w:r>
-        <w:rPr>
-          <w:rFonts w:hint="eastAsia"/>
-          <w:sz w:val="22"/>
-        </w:rPr>
-        <w:t xml:space="preserve">연결된 Portal 인스턴스의 </w:t>
-      </w:r>
-      <w:r>
-        <w:rPr>
-          <w:rFonts w:hint="eastAsia"/>
-          <w:sz w:val="22"/>
-        </w:rPr>
-        <w:t>y</w:t>
-      </w:r>
-      <w:r>
-        <w:rPr>
-          <w:rFonts w:hint="eastAsia"/>
-          <w:sz w:val="22"/>
-        </w:rPr>
-        <w:t>좌표</w:t>
-      </w:r>
-    </w:p>
-    <w:p>
-      <w:pPr>
-        <w:spacing w:line="276" w:lineRule="auto"/>
-        <w:rPr>
-          <w:rFonts w:hint="eastAsia"/>
+          <w:sz w:val="22"/>
+        </w:rPr>
+      </w:pPr>
+      <w:r>
+        <w:rPr>
+          <w:rFonts w:hint="eastAsia"/>
+          <w:sz w:val="22"/>
+        </w:rPr>
+        <w:t>next_y: 연결된 Portal 인스턴스의 y좌표</w:t>
+      </w:r>
+    </w:p>
+    <w:p>
+      <w:pPr>
+        <w:spacing w:line="276" w:lineRule="auto"/>
+        <w:rPr>
           <w:sz w:val="22"/>
         </w:rPr>
       </w:pPr>
@@ -7832,21 +7751,7 @@
           <w:rFonts w:hint="eastAsia"/>
           <w:sz w:val="22"/>
         </w:rPr>
-        <w:t>x</w:t>
-      </w:r>
-      <w:r>
-        <w:rPr>
-          <w:rFonts w:hint="eastAsia"/>
-          <w:sz w:val="22"/>
-        </w:rPr>
-        <w:t>: 인스턴스</w:t>
-      </w:r>
-      <w:r>
-        <w:rPr>
-          <w:rFonts w:hint="eastAsia"/>
-          <w:sz w:val="22"/>
-        </w:rPr>
-        <w:t>의 x 좌표</w:t>
+        <w:t>x: 인스턴스의 x 좌표</w:t>
       </w:r>
     </w:p>
     <w:p>
@@ -7889,7 +7794,6 @@
       <w:pPr>
         <w:spacing w:line="276" w:lineRule="auto"/>
         <w:rPr>
-          <w:rFonts w:hint="eastAsia"/>
           <w:sz w:val="22"/>
         </w:rPr>
       </w:pPr>
@@ -7959,6 +7863,7 @@
       </w:pPr>
       <w:r>
         <w:rPr>
+          <w:noProof/>
           <w:sz w:val="22"/>
         </w:rPr>
         <w:drawing>
@@ -8062,14 +7967,7 @@
           <w:rFonts w:hint="eastAsia"/>
           <w:sz w:val="22"/>
         </w:rPr>
-        <w:t xml:space="preserve">(1) </w:t>
-      </w:r>
-      <w:r>
-        <w:rPr>
-          <w:rFonts w:hint="eastAsia"/>
-          <w:sz w:val="22"/>
-        </w:rPr>
-        <w:t>void</w:t>
+        <w:t>(1) void</w:t>
       </w:r>
       <w:r>
         <w:rPr>
@@ -8082,14 +7980,7 @@
           <w:rFonts w:hint="eastAsia"/>
           <w:sz w:val="22"/>
         </w:rPr>
-        <w:t>C</w:t>
-      </w:r>
-      <w:r>
-        <w:rPr>
-          <w:rFonts w:hint="eastAsia"/>
-          <w:sz w:val="22"/>
-        </w:rPr>
-        <w:t>onnect</w:t>
+        <w:t>Connect</w:t>
       </w:r>
       <w:r>
         <w:rPr>
@@ -8166,7 +8057,6 @@
       <w:pPr>
         <w:spacing w:line="276" w:lineRule="auto"/>
         <w:rPr>
-          <w:rFonts w:hint="eastAsia"/>
           <w:sz w:val="22"/>
         </w:rPr>
       </w:pPr>
@@ -8209,6 +8099,7 @@
       </w:pPr>
       <w:r>
         <w:rPr>
+          <w:noProof/>
           <w:sz w:val="22"/>
         </w:rPr>
         <w:drawing>
@@ -8274,14 +8165,7 @@
           <w:rFonts w:hint="eastAsia"/>
           <w:sz w:val="22"/>
         </w:rPr>
-        <w:t xml:space="preserve">) </w:t>
-      </w:r>
-      <w:r>
-        <w:rPr>
-          <w:rFonts w:hint="eastAsia"/>
-          <w:sz w:val="22"/>
-        </w:rPr>
-        <w:t>int</w:t>
+        <w:t>) int</w:t>
       </w:r>
       <w:r>
         <w:rPr>
@@ -8322,23 +8206,15 @@
       <w:pPr>
         <w:spacing w:line="276" w:lineRule="auto"/>
         <w:rPr>
-          <w:rFonts w:hint="eastAsia"/>
-          <w:sz w:val="22"/>
-        </w:rPr>
-      </w:pPr>
-      <w:r>
-        <w:rPr>
-          <w:rFonts w:hint="eastAsia"/>
-          <w:sz w:val="22"/>
-        </w:rPr>
-        <w:t xml:space="preserve">  </w:t>
-      </w:r>
-      <w:r>
-        <w:rPr>
-          <w:rFonts w:hint="eastAsia"/>
-          <w:sz w:val="22"/>
-        </w:rPr>
-        <w:t>인스턴스에 연결된 Portal의 x좌표를 반환한다.</w:t>
+          <w:sz w:val="22"/>
+        </w:rPr>
+      </w:pPr>
+      <w:r>
+        <w:rPr>
+          <w:rFonts w:hint="eastAsia"/>
+          <w:sz w:val="22"/>
+        </w:rPr>
+        <w:t xml:space="preserve">  인스턴스에 연결된 Portal의 x좌표를 반환한다.</w:t>
       </w:r>
     </w:p>
     <w:p>
@@ -8365,6 +8241,7 @@
       </w:pPr>
       <w:r>
         <w:rPr>
+          <w:noProof/>
           <w:sz w:val="22"/>
         </w:rPr>
         <w:drawing>
@@ -8416,21 +8293,7 @@
           <w:rFonts w:hint="eastAsia"/>
           <w:sz w:val="22"/>
         </w:rPr>
-        <w:t>(</w:t>
-      </w:r>
-      <w:r>
-        <w:rPr>
-          <w:rFonts w:hint="eastAsia"/>
-          <w:sz w:val="22"/>
-        </w:rPr>
-        <w:t>3</w:t>
-      </w:r>
-      <w:r>
-        <w:rPr>
-          <w:rFonts w:hint="eastAsia"/>
-          <w:sz w:val="22"/>
-        </w:rPr>
-        <w:t>) int</w:t>
+        <w:t>(3) int</w:t>
       </w:r>
       <w:r>
         <w:rPr>
@@ -8443,14 +8306,7 @@
           <w:rFonts w:hint="eastAsia"/>
           <w:sz w:val="22"/>
         </w:rPr>
-        <w:t>GetConnected</w:t>
-      </w:r>
-      <w:r>
-        <w:rPr>
-          <w:rFonts w:hint="eastAsia"/>
-          <w:sz w:val="22"/>
-        </w:rPr>
-        <w:t>Y</w:t>
+        <w:t>GetConnectedY</w:t>
       </w:r>
       <w:r>
         <w:rPr>
@@ -8478,30 +8334,15 @@
       <w:pPr>
         <w:spacing w:line="276" w:lineRule="auto"/>
         <w:rPr>
-          <w:rFonts w:hint="eastAsia"/>
-          <w:sz w:val="22"/>
-        </w:rPr>
-      </w:pPr>
-      <w:r>
-        <w:rPr>
-          <w:rFonts w:hint="eastAsia"/>
-          <w:sz w:val="22"/>
-        </w:rPr>
-        <w:t xml:space="preserve">  인스턴스에 연결된 Portal의 </w:t>
-      </w:r>
-      <w:r>
-        <w:rPr>
-          <w:rFonts w:hint="eastAsia"/>
-          <w:sz w:val="22"/>
-        </w:rPr>
-        <w:t>y</w:t>
-      </w:r>
-      <w:r>
-        <w:rPr>
-          <w:rFonts w:hint="eastAsia"/>
-          <w:sz w:val="22"/>
-        </w:rPr>
-        <w:t>좌표를 반환한다.</w:t>
+          <w:sz w:val="22"/>
+        </w:rPr>
+      </w:pPr>
+      <w:r>
+        <w:rPr>
+          <w:rFonts w:hint="eastAsia"/>
+          <w:sz w:val="22"/>
+        </w:rPr>
+        <w:t xml:space="preserve">  인스턴스에 연결된 Portal의 y좌표를 반환한다.</w:t>
       </w:r>
     </w:p>
     <w:p>
@@ -8524,12 +8365,12 @@
       <w:pPr>
         <w:spacing w:line="276" w:lineRule="auto"/>
         <w:rPr>
-          <w:rFonts w:hint="eastAsia"/>
-          <w:sz w:val="22"/>
-        </w:rPr>
-      </w:pPr>
-      <w:r>
-        <w:rPr>
+          <w:sz w:val="22"/>
+        </w:rPr>
+      </w:pPr>
+      <w:r>
+        <w:rPr>
+          <w:noProof/>
           <w:sz w:val="22"/>
         </w:rPr>
         <w:drawing>
@@ -8844,7 +8685,6 @@
       <w:pPr>
         <w:spacing w:line="276" w:lineRule="auto"/>
         <w:rPr>
-          <w:rFonts w:hint="eastAsia"/>
           <w:sz w:val="22"/>
         </w:rPr>
       </w:pPr>
@@ -9031,7 +8871,6 @@
       <w:pPr>
         <w:spacing w:line="276" w:lineRule="auto"/>
         <w:rPr>
-          <w:rFonts w:hint="eastAsia"/>
           <w:sz w:val="22"/>
         </w:rPr>
       </w:pPr>
@@ -9074,6 +8913,7 @@
       </w:pPr>
       <w:r>
         <w:rPr>
+          <w:noProof/>
           <w:sz w:val="22"/>
         </w:rPr>
         <w:lastRenderedPageBreak/>
@@ -9194,23 +9034,15 @@
       <w:pPr>
         <w:spacing w:line="276" w:lineRule="auto"/>
         <w:rPr>
-          <w:rFonts w:hint="eastAsia"/>
-          <w:sz w:val="22"/>
-        </w:rPr>
-      </w:pPr>
-      <w:r>
-        <w:rPr>
-          <w:rFonts w:hint="eastAsia"/>
-          <w:sz w:val="22"/>
-        </w:rPr>
-        <w:t xml:space="preserve">  </w:t>
-      </w:r>
-      <w:r>
-        <w:rPr>
-          <w:rFonts w:hint="eastAsia"/>
-          <w:sz w:val="22"/>
-        </w:rPr>
-        <w:t>객체를 동적 할당 하는 new 키워드와 동적 할당된 메모리의 할당을 해제하는 delete 키워드를 통해 메모리 관리를 한다.</w:t>
+          <w:sz w:val="22"/>
+        </w:rPr>
+      </w:pPr>
+      <w:r>
+        <w:rPr>
+          <w:rFonts w:hint="eastAsia"/>
+          <w:sz w:val="22"/>
+        </w:rPr>
+        <w:t xml:space="preserve">  객체를 동적 할당 하는 new 키워드와 동적 할당된 메모리의 할당을 해제하는 delete 키워드를 통해 메모리 관리를 한다.</w:t>
       </w:r>
     </w:p>
     <w:p>
@@ -9336,7 +9168,6 @@
         <w:spacing w:line="276" w:lineRule="auto"/>
         <w:ind w:leftChars="0"/>
         <w:rPr>
-          <w:rFonts w:hint="eastAsia"/>
           <w:sz w:val="22"/>
         </w:rPr>
       </w:pPr>
@@ -9623,7 +9454,6 @@
       <w:pPr>
         <w:spacing w:line="276" w:lineRule="auto"/>
         <w:rPr>
-          <w:rFonts w:hint="eastAsia"/>
           <w:sz w:val="22"/>
         </w:rPr>
       </w:pPr>
@@ -9680,6 +9510,7 @@
       </w:pPr>
       <w:r>
         <w:rPr>
+          <w:noProof/>
           <w:sz w:val="22"/>
         </w:rPr>
         <w:drawing>
@@ -9860,7 +9691,6 @@
       <w:pPr>
         <w:spacing w:line="276" w:lineRule="auto"/>
         <w:rPr>
-          <w:rFonts w:hint="eastAsia"/>
           <w:sz w:val="22"/>
         </w:rPr>
       </w:pPr>
@@ -9903,6 +9733,7 @@
       </w:pPr>
       <w:r>
         <w:rPr>
+          <w:noProof/>
           <w:sz w:val="22"/>
         </w:rPr>
         <w:drawing>
@@ -10161,6 +9992,7 @@
         <w:rPr>
           <w:b/>
           <w:bCs/>
+          <w:noProof/>
           <w:sz w:val="22"/>
         </w:rPr>
         <w:drawing>
@@ -10213,6 +10045,7 @@
         <w:rPr>
           <w:b/>
           <w:bCs/>
+          <w:noProof/>
           <w:sz w:val="22"/>
         </w:rPr>
         <w:drawing>
@@ -10256,7 +10089,6 @@
       <w:pPr>
         <w:spacing w:line="276" w:lineRule="auto"/>
         <w:rPr>
-          <w:rFonts w:hint="eastAsia"/>
           <w:b/>
           <w:bCs/>
           <w:sz w:val="22"/>
@@ -10266,6 +10098,7 @@
         <w:rPr>
           <w:b/>
           <w:bCs/>
+          <w:noProof/>
           <w:sz w:val="22"/>
         </w:rPr>
         <w:lastRenderedPageBreak/>
@@ -10386,37 +10219,15 @@
         <w:spacing w:line="276" w:lineRule="auto"/>
         <w:ind w:leftChars="0"/>
         <w:rPr>
-          <w:rFonts w:hint="eastAsia"/>
-          <w:sz w:val="22"/>
-        </w:rPr>
-      </w:pPr>
-      <w:r>
-        <w:rPr>
-          <w:rFonts w:hint="eastAsia"/>
-          <w:sz w:val="22"/>
-        </w:rPr>
-        <w:t xml:space="preserve">y: </w:t>
-      </w:r>
-      <w:r>
-        <w:rPr>
-          <w:rFonts w:hint="eastAsia"/>
-          <w:sz w:val="22"/>
-        </w:rPr>
-        <w:t xml:space="preserve">위치를 바꿀 엔티티 중 하나의 </w:t>
-      </w:r>
-      <w:r>
-        <w:rPr>
-          <w:rFonts w:hint="eastAsia"/>
-          <w:sz w:val="22"/>
-        </w:rPr>
-        <w:t>y</w:t>
-      </w:r>
-      <w:r>
-        <w:rPr>
-          <w:rFonts w:hint="eastAsia"/>
-          <w:sz w:val="22"/>
-        </w:rPr>
-        <w:t>좌표</w:t>
+          <w:sz w:val="22"/>
+        </w:rPr>
+      </w:pPr>
+      <w:r>
+        <w:rPr>
+          <w:rFonts w:hint="eastAsia"/>
+          <w:sz w:val="22"/>
+        </w:rPr>
+        <w:t>y: 위치를 바꿀 엔티티 중 하나의 y좌표</w:t>
       </w:r>
     </w:p>
     <w:p>
@@ -10458,28 +10269,7 @@
           <w:rFonts w:hint="eastAsia"/>
           <w:sz w:val="22"/>
         </w:rPr>
-        <w:t xml:space="preserve">next_y: </w:t>
-      </w:r>
-      <w:r>
-        <w:rPr>
-          <w:rFonts w:hint="eastAsia"/>
-          <w:sz w:val="22"/>
-        </w:rPr>
-        <w:t xml:space="preserve">나머지 타겟 엔티티의 </w:t>
-      </w:r>
-      <w:r>
-        <w:rPr>
-          <w:rFonts w:hint="eastAsia"/>
-          <w:sz w:val="22"/>
-        </w:rPr>
-        <w:t>y</w:t>
-      </w:r>
-      <w:r>
-        <w:rPr>
-          <w:rFonts w:hint="eastAsia"/>
-          <w:sz w:val="22"/>
-        </w:rPr>
-        <w:t>좌표</w:t>
+        <w:t>next_y: 나머지 타겟 엔티티의 y좌표</w:t>
       </w:r>
     </w:p>
     <w:p>
@@ -10501,7 +10291,6 @@
       <w:pPr>
         <w:spacing w:line="276" w:lineRule="auto"/>
         <w:rPr>
-          <w:rFonts w:hint="eastAsia"/>
           <w:sz w:val="22"/>
         </w:rPr>
       </w:pPr>
@@ -10544,6 +10333,7 @@
       </w:pPr>
       <w:r>
         <w:rPr>
+          <w:noProof/>
           <w:sz w:val="22"/>
         </w:rPr>
         <w:drawing>
@@ -10587,7 +10377,6 @@
       <w:pPr>
         <w:spacing w:line="276" w:lineRule="auto"/>
         <w:rPr>
-          <w:rFonts w:hint="eastAsia"/>
           <w:sz w:val="22"/>
         </w:rPr>
       </w:pPr>
@@ -10645,14 +10434,7 @@
           <w:rFonts w:hint="eastAsia"/>
           <w:sz w:val="22"/>
         </w:rPr>
-        <w:t xml:space="preserve">next_x: </w:t>
-      </w:r>
-      <w:r>
-        <w:rPr>
-          <w:rFonts w:hint="eastAsia"/>
-          <w:sz w:val="22"/>
-        </w:rPr>
-        <w:t>플레이어가 접근한 Portal 인스턴스의 x좌표</w:t>
+        <w:t>next_x: 플레이어가 접근한 Portal 인스턴스의 x좌표</w:t>
       </w:r>
     </w:p>
     <w:p>
@@ -10680,21 +10462,7 @@
           <w:rFonts w:hint="eastAsia"/>
           <w:sz w:val="22"/>
         </w:rPr>
-        <w:t xml:space="preserve">플레이어가 접근한 Portal 인스턴스의 </w:t>
-      </w:r>
-      <w:r>
-        <w:rPr>
-          <w:rFonts w:hint="eastAsia"/>
-          <w:sz w:val="22"/>
-        </w:rPr>
-        <w:t>y</w:t>
-      </w:r>
-      <w:r>
-        <w:rPr>
-          <w:rFonts w:hint="eastAsia"/>
-          <w:sz w:val="22"/>
-        </w:rPr>
-        <w:t>좌표</w:t>
+        <w:t>플레이어가 접근한 Portal 인스턴스의 y좌표</w:t>
       </w:r>
     </w:p>
     <w:p>
@@ -10716,7 +10484,6 @@
       <w:pPr>
         <w:spacing w:line="276" w:lineRule="auto"/>
         <w:rPr>
-          <w:rFonts w:hint="eastAsia"/>
           <w:sz w:val="22"/>
         </w:rPr>
       </w:pPr>
@@ -10773,7 +10540,6 @@
       <w:pPr>
         <w:spacing w:line="276" w:lineRule="auto"/>
         <w:rPr>
-          <w:rFonts w:hint="eastAsia"/>
           <w:sz w:val="22"/>
         </w:rPr>
       </w:pPr>
@@ -10794,6 +10560,7 @@
       </w:pPr>
       <w:r>
         <w:rPr>
+          <w:noProof/>
           <w:sz w:val="22"/>
         </w:rPr>
         <w:drawing>
@@ -10837,7 +10604,6 @@
       <w:pPr>
         <w:spacing w:line="276" w:lineRule="auto"/>
         <w:rPr>
-          <w:rFonts w:hint="eastAsia"/>
           <w:sz w:val="22"/>
         </w:rPr>
       </w:pPr>
@@ -10952,7 +10718,6 @@
       <w:pPr>
         <w:spacing w:line="276" w:lineRule="auto"/>
         <w:rPr>
-          <w:rFonts w:hint="eastAsia"/>
           <w:sz w:val="22"/>
         </w:rPr>
       </w:pPr>
@@ -10975,7 +10740,6 @@
       <w:pPr>
         <w:spacing w:line="276" w:lineRule="auto"/>
         <w:rPr>
-          <w:rFonts w:hint="eastAsia"/>
           <w:sz w:val="22"/>
         </w:rPr>
       </w:pPr>
@@ -10996,6 +10760,7 @@
       </w:pPr>
       <w:r>
         <w:rPr>
+          <w:noProof/>
           <w:sz w:val="22"/>
         </w:rPr>
         <w:drawing>
@@ -11047,21 +10812,7 @@
           <w:rFonts w:hint="eastAsia"/>
           <w:sz w:val="22"/>
         </w:rPr>
-        <w:t>(</w:t>
-      </w:r>
-      <w:r>
-        <w:rPr>
-          <w:rFonts w:hint="eastAsia"/>
-          <w:sz w:val="22"/>
-        </w:rPr>
-        <w:t>6</w:t>
-      </w:r>
-      <w:r>
-        <w:rPr>
-          <w:rFonts w:hint="eastAsia"/>
-          <w:sz w:val="22"/>
-        </w:rPr>
-        <w:t xml:space="preserve">) </w:t>
+        <w:t xml:space="preserve">(6) </w:t>
       </w:r>
       <w:r>
         <w:rPr>
@@ -11074,21 +10825,7 @@
           <w:rFonts w:hint="eastAsia"/>
           <w:sz w:val="22"/>
         </w:rPr>
-        <w:t>Un</w:t>
-      </w:r>
-      <w:r>
-        <w:rPr>
-          <w:rFonts w:hint="eastAsia"/>
-          <w:sz w:val="22"/>
-        </w:rPr>
-        <w:t>lock</w:t>
-      </w:r>
-      <w:r>
-        <w:rPr>
-          <w:rFonts w:hint="eastAsia"/>
-          <w:sz w:val="22"/>
-        </w:rPr>
-        <w:t>()</w:t>
+        <w:t>Unlock()</w:t>
       </w:r>
     </w:p>
     <w:p>
@@ -11110,7 +10847,6 @@
       <w:pPr>
         <w:spacing w:line="276" w:lineRule="auto"/>
         <w:rPr>
-          <w:rFonts w:hint="eastAsia"/>
           <w:sz w:val="22"/>
         </w:rPr>
       </w:pPr>
@@ -11159,7 +10895,6 @@
       <w:pPr>
         <w:spacing w:line="276" w:lineRule="auto"/>
         <w:rPr>
-          <w:rFonts w:hint="eastAsia"/>
           <w:sz w:val="22"/>
         </w:rPr>
       </w:pPr>
@@ -11176,12 +10911,12 @@
       <w:pPr>
         <w:spacing w:line="276" w:lineRule="auto"/>
         <w:rPr>
-          <w:rFonts w:hint="eastAsia"/>
-          <w:sz w:val="22"/>
-        </w:rPr>
-      </w:pPr>
-      <w:r>
-        <w:rPr>
+          <w:sz w:val="22"/>
+        </w:rPr>
+      </w:pPr>
+      <w:r>
+        <w:rPr>
+          <w:noProof/>
           <w:sz w:val="22"/>
         </w:rPr>
         <w:drawing>
@@ -11450,6 +11185,7 @@
       </w:pPr>
       <w:r>
         <w:rPr>
+          <w:noProof/>
           <w:sz w:val="22"/>
         </w:rPr>
         <w:lastRenderedPageBreak/>
@@ -11494,12 +11230,12 @@
       <w:pPr>
         <w:spacing w:line="276" w:lineRule="auto"/>
         <w:rPr>
-          <w:rFonts w:hint="eastAsia"/>
-          <w:sz w:val="22"/>
-        </w:rPr>
-      </w:pPr>
-      <w:r>
-        <w:rPr>
+          <w:sz w:val="22"/>
+        </w:rPr>
+      </w:pPr>
+      <w:r>
+        <w:rPr>
+          <w:noProof/>
           <w:sz w:val="22"/>
         </w:rPr>
         <w:drawing>
@@ -12022,6 +11758,7 @@
       </w:pPr>
       <w:r>
         <w:rPr>
+          <w:noProof/>
           <w:sz w:val="22"/>
         </w:rPr>
         <w:lastRenderedPageBreak/>
@@ -12372,12 +12109,12 @@
       <w:pPr>
         <w:spacing w:line="276" w:lineRule="auto"/>
         <w:rPr>
-          <w:rFonts w:hint="eastAsia"/>
           <w:sz w:val="32"/>
         </w:rPr>
       </w:pPr>
       <w:r>
         <w:rPr>
+          <w:noProof/>
           <w:sz w:val="32"/>
         </w:rPr>
         <w:lastRenderedPageBreak/>
@@ -12775,6 +12512,7 @@
       </w:pPr>
       <w:r>
         <w:rPr>
+          <w:noProof/>
           <w:sz w:val="32"/>
         </w:rPr>
         <w:drawing>
@@ -12823,6 +12561,7 @@
       </w:pPr>
       <w:r>
         <w:rPr>
+          <w:noProof/>
           <w:sz w:val="32"/>
         </w:rPr>
         <w:drawing>
@@ -12994,7 +12733,6 @@
       <w:pPr>
         <w:spacing w:line="276" w:lineRule="auto"/>
         <w:rPr>
-          <w:rFonts w:hint="eastAsia"/>
           <w:sz w:val="22"/>
         </w:rPr>
       </w:pPr>
@@ -13169,6 +12907,7 @@
       </w:pPr>
       <w:r>
         <w:rPr>
+          <w:noProof/>
           <w:sz w:val="22"/>
         </w:rPr>
         <w:drawing>
@@ -13355,7 +13094,6 @@
       <w:pPr>
         <w:spacing w:line="276" w:lineRule="auto"/>
         <w:rPr>
-          <w:rFonts w:hint="eastAsia"/>
           <w:sz w:val="22"/>
         </w:rPr>
       </w:pPr>
@@ -13407,7 +13145,6 @@
       <w:pPr>
         <w:spacing w:line="276" w:lineRule="auto"/>
         <w:rPr>
-          <w:rFonts w:hint="eastAsia"/>
           <w:sz w:val="22"/>
         </w:rPr>
       </w:pPr>
@@ -13441,6 +13178,7 @@
       </w:pPr>
       <w:r>
         <w:rPr>
+          <w:noProof/>
           <w:sz w:val="22"/>
         </w:rPr>
         <w:drawing>
@@ -13679,6 +13417,7 @@
         <w:rPr>
           <w:b/>
           <w:bCs/>
+          <w:noProof/>
           <w:sz w:val="32"/>
         </w:rPr>
         <w:drawing>
@@ -13944,12 +13683,12 @@
       <w:pPr>
         <w:spacing w:line="276" w:lineRule="auto"/>
         <w:rPr>
-          <w:rFonts w:hint="eastAsia"/>
-          <w:sz w:val="22"/>
-        </w:rPr>
-      </w:pPr>
-      <w:r>
-        <w:rPr>
+          <w:sz w:val="22"/>
+        </w:rPr>
+      </w:pPr>
+      <w:r>
+        <w:rPr>
+          <w:noProof/>
           <w:sz w:val="22"/>
         </w:rPr>
         <w:lastRenderedPageBreak/>
@@ -14057,21 +13796,7 @@
           <w:rFonts w:hint="eastAsia"/>
           <w:sz w:val="22"/>
         </w:rPr>
-        <w:t xml:space="preserve">  </w:t>
-      </w:r>
-      <w:r>
-        <w:rPr>
-          <w:rFonts w:hint="eastAsia"/>
-          <w:sz w:val="22"/>
-        </w:rPr>
-        <w:t>플레이어의 이동을 방해하는 엔티티,</w:t>
-      </w:r>
-      <w:r>
-        <w:rPr>
-          <w:rFonts w:hint="eastAsia"/>
-          <w:sz w:val="22"/>
-        </w:rPr>
-        <w:t xml:space="preserve"> 해당 위치로 플레이어가 이동을 시도하면 플레이어는 해당 장애물을 찬다(스테미나 1 소모). 플레이어가 해당 장애물을 찼을 때, 장애물 뒤가 빈 공간이면 장애물이 밀려나고 아니라면 플레이어의 스테미나만 소모된 채로 아무 일도 일어나지 않는다.</w:t>
+        <w:t xml:space="preserve">  플레이어의 이동을 방해하는 엔티티, 해당 위치로 플레이어가 이동을 시도하면 플레이어는 해당 장애물을 찬다(스테미나 1 소모). 플레이어가 해당 장애물을 찼을 때, 장애물 뒤가 빈 공간이면 장애물이 밀려나고 아니라면 플레이어의 스테미나만 소모된 채로 아무 일도 일어나지 않는다.</w:t>
       </w:r>
     </w:p>
     <w:p>
@@ -14098,6 +13823,7 @@
       </w:pPr>
       <w:r>
         <w:rPr>
+          <w:noProof/>
           <w:sz w:val="22"/>
         </w:rPr>
         <w:drawing>
@@ -14149,35 +13875,7 @@
           <w:rFonts w:hint="eastAsia"/>
           <w:sz w:val="22"/>
         </w:rPr>
-        <w:t>[</w:t>
-      </w:r>
-      <w:r>
-        <w:rPr>
-          <w:rFonts w:hint="eastAsia"/>
-          <w:sz w:val="22"/>
-        </w:rPr>
-        <w:t>4</w:t>
-      </w:r>
-      <w:r>
-        <w:rPr>
-          <w:rFonts w:hint="eastAsia"/>
-          <w:sz w:val="22"/>
-        </w:rPr>
-        <w:t xml:space="preserve">] </w:t>
-      </w:r>
-      <w:r>
-        <w:rPr>
-          <w:rFonts w:hint="eastAsia"/>
-          <w:sz w:val="22"/>
-        </w:rPr>
-        <w:t>잠긴 벽</w:t>
-      </w:r>
-      <w:r>
-        <w:rPr>
-          <w:rFonts w:hint="eastAsia"/>
-          <w:sz w:val="22"/>
-        </w:rPr>
-        <w:t xml:space="preserve">(기호 : </w:t>
+        <w:t xml:space="preserve">[4] 잠긴 벽(기호 : </w:t>
       </w:r>
       <w:r>
         <w:rPr>
@@ -14210,7 +13908,6 @@
       <w:pPr>
         <w:spacing w:line="276" w:lineRule="auto"/>
         <w:rPr>
-          <w:rFonts w:hint="eastAsia"/>
           <w:sz w:val="22"/>
         </w:rPr>
       </w:pPr>
@@ -14260,35 +13957,7 @@
           <w:rFonts w:hint="eastAsia"/>
           <w:sz w:val="22"/>
         </w:rPr>
-        <w:t>[</w:t>
-      </w:r>
-      <w:r>
-        <w:rPr>
-          <w:rFonts w:hint="eastAsia"/>
-          <w:sz w:val="22"/>
-        </w:rPr>
-        <w:t>5</w:t>
-      </w:r>
-      <w:r>
-        <w:rPr>
-          <w:rFonts w:hint="eastAsia"/>
-          <w:sz w:val="22"/>
-        </w:rPr>
-        <w:t xml:space="preserve">] </w:t>
-      </w:r>
-      <w:r>
-        <w:rPr>
-          <w:rFonts w:hint="eastAsia"/>
-          <w:sz w:val="22"/>
-        </w:rPr>
-        <w:t>열쇠</w:t>
-      </w:r>
-      <w:r>
-        <w:rPr>
-          <w:rFonts w:hint="eastAsia"/>
-          <w:sz w:val="22"/>
-        </w:rPr>
-        <w:t xml:space="preserve">(기호 : </w:t>
+        <w:t xml:space="preserve">[5] 열쇠(기호 : </w:t>
       </w:r>
       <w:r>
         <w:rPr>
@@ -14321,7 +13990,6 @@
       <w:pPr>
         <w:spacing w:line="276" w:lineRule="auto"/>
         <w:rPr>
-          <w:rFonts w:hint="eastAsia"/>
           <w:sz w:val="22"/>
         </w:rPr>
       </w:pPr>
@@ -14390,6 +14058,7 @@
       </w:pPr>
       <w:r>
         <w:rPr>
+          <w:noProof/>
           <w:sz w:val="22"/>
         </w:rPr>
         <w:drawing>
@@ -14441,35 +14110,7 @@
           <w:rFonts w:hint="eastAsia"/>
           <w:sz w:val="22"/>
         </w:rPr>
-        <w:t>[</w:t>
-      </w:r>
-      <w:r>
-        <w:rPr>
-          <w:rFonts w:hint="eastAsia"/>
-          <w:sz w:val="22"/>
-        </w:rPr>
-        <w:t>6</w:t>
-      </w:r>
-      <w:r>
-        <w:rPr>
-          <w:rFonts w:hint="eastAsia"/>
-          <w:sz w:val="22"/>
-        </w:rPr>
-        <w:t xml:space="preserve">] </w:t>
-      </w:r>
-      <w:r>
-        <w:rPr>
-          <w:rFonts w:hint="eastAsia"/>
-          <w:sz w:val="22"/>
-        </w:rPr>
-        <w:t>목적지 엔티티</w:t>
-      </w:r>
-      <w:r>
-        <w:rPr>
-          <w:rFonts w:hint="eastAsia"/>
-          <w:sz w:val="22"/>
-        </w:rPr>
-        <w:t xml:space="preserve">(기호 : </w:t>
+        <w:t xml:space="preserve">[6] 목적지 엔티티(기호 : </w:t>
       </w:r>
       <w:r>
         <w:rPr>
@@ -14522,6 +14163,7 @@
       </w:pPr>
       <w:r>
         <w:rPr>
+          <w:noProof/>
           <w:sz w:val="22"/>
         </w:rPr>
         <w:lastRenderedPageBreak/>
@@ -14574,35 +14216,7 @@
           <w:rFonts w:hint="eastAsia"/>
           <w:sz w:val="22"/>
         </w:rPr>
-        <w:t>[</w:t>
-      </w:r>
-      <w:r>
-        <w:rPr>
-          <w:rFonts w:hint="eastAsia"/>
-          <w:sz w:val="22"/>
-        </w:rPr>
-        <w:t>7</w:t>
-      </w:r>
-      <w:r>
-        <w:rPr>
-          <w:rFonts w:hint="eastAsia"/>
-          <w:sz w:val="22"/>
-        </w:rPr>
-        <w:t xml:space="preserve">] </w:t>
-      </w:r>
-      <w:r>
-        <w:rPr>
-          <w:rFonts w:hint="eastAsia"/>
-          <w:sz w:val="22"/>
-        </w:rPr>
-        <w:t>포탈</w:t>
-      </w:r>
-      <w:r>
-        <w:rPr>
-          <w:rFonts w:hint="eastAsia"/>
-          <w:sz w:val="22"/>
-        </w:rPr>
-        <w:t xml:space="preserve"> 엔티티(기호 : </w:t>
+        <w:t xml:space="preserve">[7] 포탈 엔티티(기호 : </w:t>
       </w:r>
       <w:r>
         <w:rPr>
@@ -14635,23 +14249,15 @@
       <w:pPr>
         <w:spacing w:line="276" w:lineRule="auto"/>
         <w:rPr>
-          <w:rFonts w:hint="eastAsia"/>
-          <w:sz w:val="22"/>
-        </w:rPr>
-      </w:pPr>
-      <w:r>
-        <w:rPr>
-          <w:rFonts w:hint="eastAsia"/>
-          <w:sz w:val="22"/>
-        </w:rPr>
-        <w:t xml:space="preserve">  플레이어</w:t>
-      </w:r>
-      <w:r>
-        <w:rPr>
-          <w:rFonts w:hint="eastAsia"/>
-          <w:sz w:val="22"/>
-        </w:rPr>
-        <w:t>의 잔여 스테미나가 짝수일 때만 활성화되고 활성화된 상태에서는 벽처럼 작동한다. 포탈 엔티티는 두 개가 하나의 쌍을 이루고 있으며 플레이어가 포탈 엔티티가 있는 곳의 좌표로 이동하는데 성공하면 연결된 다른 한 쪽 포탈 엔티티의 위치로 이동하고 포탈 엔티티 쌍은 소멸하게 된다.</w:t>
+          <w:sz w:val="22"/>
+        </w:rPr>
+      </w:pPr>
+      <w:r>
+        <w:rPr>
+          <w:rFonts w:hint="eastAsia"/>
+          <w:sz w:val="22"/>
+        </w:rPr>
+        <w:t xml:space="preserve">  플레이어의 잔여 스테미나가 짝수일 때만 활성화되고 활성화된 상태에서는 벽처럼 작동한다. 포탈 엔티티는 두 개가 하나의 쌍을 이루고 있으며 플레이어가 포탈 엔티티가 있는 곳의 좌표로 이동하는데 성공하면 연결된 다른 한 쪽 포탈 엔티티의 위치로 이동하고 포탈 엔티티 쌍은 소멸하게 된다.</w:t>
       </w:r>
       <w:r>
         <w:rPr>
@@ -14680,12 +14286,12 @@
       <w:pPr>
         <w:spacing w:line="276" w:lineRule="auto"/>
         <w:rPr>
-          <w:rFonts w:hint="eastAsia"/>
-          <w:sz w:val="22"/>
-        </w:rPr>
-      </w:pPr>
-      <w:r>
-        <w:rPr>
+          <w:sz w:val="22"/>
+        </w:rPr>
+      </w:pPr>
+      <w:r>
+        <w:rPr>
+          <w:noProof/>
           <w:sz w:val="22"/>
         </w:rPr>
         <w:drawing>
@@ -14873,7 +14479,6 @@
         <w:spacing w:line="276" w:lineRule="auto"/>
         <w:ind w:firstLineChars="100" w:firstLine="220"/>
         <w:rPr>
-          <w:rFonts w:hint="eastAsia"/>
           <w:sz w:val="22"/>
         </w:rPr>
       </w:pPr>
@@ -14929,6 +14534,7 @@
       </w:pPr>
       <w:r>
         <w:rPr>
+          <w:noProof/>
           <w:sz w:val="32"/>
         </w:rPr>
         <w:drawing>
@@ -15311,28 +14917,7 @@
           <w:rFonts w:hint="eastAsia"/>
           <w:sz w:val="22"/>
         </w:rPr>
-        <w:t>[</w:t>
-      </w:r>
-      <w:r>
-        <w:rPr>
-          <w:rFonts w:hint="eastAsia"/>
-          <w:sz w:val="22"/>
-        </w:rPr>
-        <w:t>3</w:t>
-      </w:r>
-      <w:r>
-        <w:rPr>
-          <w:rFonts w:hint="eastAsia"/>
-          <w:sz w:val="22"/>
-        </w:rPr>
-        <w:t xml:space="preserve">] 스테이지 </w:t>
-      </w:r>
-      <w:r>
-        <w:rPr>
-          <w:rFonts w:hint="eastAsia"/>
-          <w:sz w:val="22"/>
-        </w:rPr>
-        <w:t>3</w:t>
+        <w:t>[3] 스테이지 3</w:t>
       </w:r>
     </w:p>
     <w:p>
@@ -15363,7 +14948,35 @@
           <w:rFonts w:hint="eastAsia"/>
           <w:sz w:val="22"/>
         </w:rPr>
-        <w:t xml:space="preserve">  벽 엔티티, 목적지 엔티티, 부술 수 있는 엔티티, 밀 수 있는 엔티티로 구성된 스테이지, 유저 초기 stamina는 35다.</w:t>
+        <w:t xml:space="preserve">  벽 엔티티, 목적지 엔티티, 부술 수 있는 엔티티, 밀 수 있는 엔티티</w:t>
+      </w:r>
+      <w:r>
+        <w:rPr>
+          <w:rFonts w:hint="eastAsia"/>
+          <w:sz w:val="22"/>
+        </w:rPr>
+        <w:t>, 포탈 엔티티</w:t>
+      </w:r>
+      <w:r>
+        <w:rPr>
+          <w:rFonts w:hint="eastAsia"/>
+          <w:sz w:val="22"/>
+        </w:rPr>
+        <w:t>로 구성된 스테이지, 유저 초기 stamina는 3</w:t>
+      </w:r>
+      <w:r>
+        <w:rPr>
+          <w:rFonts w:hint="eastAsia"/>
+          <w:sz w:val="22"/>
+        </w:rPr>
+        <w:t>0이</w:t>
+      </w:r>
+      <w:r>
+        <w:rPr>
+          <w:rFonts w:hint="eastAsia"/>
+          <w:sz w:val="22"/>
+        </w:rPr>
+        <w:t>다.</w:t>
       </w:r>
     </w:p>
     <w:p>
@@ -15388,6 +15001,46 @@
           <w:sz w:val="22"/>
         </w:rPr>
       </w:pPr>
+      <w:r>
+        <w:rPr>
+          <w:sz w:val="22"/>
+        </w:rPr>
+        <w:drawing>
+          <wp:inline distT="0" distB="0" distL="0" distR="0" wp14:anchorId="0E98AB22" wp14:editId="75807149">
+            <wp:extent cx="5731510" cy="1790700"/>
+            <wp:effectExtent l="0" t="0" r="2540" b="0"/>
+            <wp:docPr id="1175947127" name="그림 1" descr="스크린샷, 텍스트, 폰트이(가) 표시된 사진&#10;&#10;자동 생성된 설명"/>
+            <wp:cNvGraphicFramePr>
+              <a:graphicFrameLocks xmlns:a="http://schemas.openxmlformats.org/drawingml/2006/main" noChangeAspect="1"/>
+            </wp:cNvGraphicFramePr>
+            <a:graphic xmlns:a="http://schemas.openxmlformats.org/drawingml/2006/main">
+              <a:graphicData uri="http://schemas.openxmlformats.org/drawingml/2006/picture">
+                <pic:pic xmlns:pic="http://schemas.openxmlformats.org/drawingml/2006/picture">
+                  <pic:nvPicPr>
+                    <pic:cNvPr id="1175947127" name="그림 1" descr="스크린샷, 텍스트, 폰트이(가) 표시된 사진&#10;&#10;자동 생성된 설명"/>
+                    <pic:cNvPicPr/>
+                  </pic:nvPicPr>
+                  <pic:blipFill>
+                    <a:blip r:embed="rId60"/>
+                    <a:stretch>
+                      <a:fillRect/>
+                    </a:stretch>
+                  </pic:blipFill>
+                  <pic:spPr>
+                    <a:xfrm>
+                      <a:off x="0" y="0"/>
+                      <a:ext cx="5731510" cy="1790700"/>
+                    </a:xfrm>
+                    <a:prstGeom prst="rect">
+                      <a:avLst/>
+                    </a:prstGeom>
+                  </pic:spPr>
+                </pic:pic>
+              </a:graphicData>
+            </a:graphic>
+          </wp:inline>
+        </w:drawing>
+      </w:r>
     </w:p>
     <w:p>
       <w:pPr>
@@ -15402,28 +15055,7 @@
           <w:rFonts w:hint="eastAsia"/>
           <w:sz w:val="22"/>
         </w:rPr>
-        <w:t>[</w:t>
-      </w:r>
-      <w:r>
-        <w:rPr>
-          <w:rFonts w:hint="eastAsia"/>
-          <w:sz w:val="22"/>
-        </w:rPr>
-        <w:t>4</w:t>
-      </w:r>
-      <w:r>
-        <w:rPr>
-          <w:rFonts w:hint="eastAsia"/>
-          <w:sz w:val="22"/>
-        </w:rPr>
-        <w:t xml:space="preserve">] 스테이지 </w:t>
-      </w:r>
-      <w:r>
-        <w:rPr>
-          <w:rFonts w:hint="eastAsia"/>
-          <w:sz w:val="22"/>
-        </w:rPr>
-        <w:t>4</w:t>
+        <w:t>[4] 스테이지 4</w:t>
       </w:r>
     </w:p>
     <w:p>
@@ -15453,7 +15085,35 @@
           <w:rFonts w:hint="eastAsia"/>
           <w:sz w:val="22"/>
         </w:rPr>
-        <w:t xml:space="preserve">  벽 엔티티, 목적지 엔티티, 부술 수 있는 엔티티, 밀 수 있는 엔티티로 구성된 스테이지, 유저 초기 stamina는 35다.</w:t>
+        <w:t xml:space="preserve">  벽 엔티티, 목적지 엔티티, 부술 수 있는 엔티티, 밀 수 있는 엔티티</w:t>
+      </w:r>
+      <w:r>
+        <w:rPr>
+          <w:rFonts w:hint="eastAsia"/>
+          <w:sz w:val="22"/>
+        </w:rPr>
+        <w:t>, 포탈 엔티티, 열쇠와 잠긴 벽 엔티티</w:t>
+      </w:r>
+      <w:r>
+        <w:rPr>
+          <w:rFonts w:hint="eastAsia"/>
+          <w:sz w:val="22"/>
+        </w:rPr>
+        <w:t>로 구성된 스테이지, 유저 초기 stamina는 3</w:t>
+      </w:r>
+      <w:r>
+        <w:rPr>
+          <w:rFonts w:hint="eastAsia"/>
+          <w:sz w:val="22"/>
+        </w:rPr>
+        <w:t>6이</w:t>
+      </w:r>
+      <w:r>
+        <w:rPr>
+          <w:rFonts w:hint="eastAsia"/>
+          <w:sz w:val="22"/>
+        </w:rPr>
+        <w:t>다.</w:t>
       </w:r>
     </w:p>
     <w:p>
@@ -15475,10 +15135,49 @@
       <w:pPr>
         <w:spacing w:line="276" w:lineRule="auto"/>
         <w:rPr>
-          <w:rFonts w:hint="eastAsia"/>
-          <w:sz w:val="22"/>
-        </w:rPr>
-      </w:pPr>
+          <w:sz w:val="22"/>
+        </w:rPr>
+      </w:pPr>
+      <w:r>
+        <w:rPr>
+          <w:sz w:val="22"/>
+        </w:rPr>
+        <w:drawing>
+          <wp:inline distT="0" distB="0" distL="0" distR="0" wp14:anchorId="3907AF33" wp14:editId="18594909">
+            <wp:extent cx="5731510" cy="1905000"/>
+            <wp:effectExtent l="0" t="0" r="2540" b="0"/>
+            <wp:docPr id="1707937245" name="그림 1" descr="스크린샷, 텍스트이(가) 표시된 사진&#10;&#10;자동 생성된 설명"/>
+            <wp:cNvGraphicFramePr>
+              <a:graphicFrameLocks xmlns:a="http://schemas.openxmlformats.org/drawingml/2006/main" noChangeAspect="1"/>
+            </wp:cNvGraphicFramePr>
+            <a:graphic xmlns:a="http://schemas.openxmlformats.org/drawingml/2006/main">
+              <a:graphicData uri="http://schemas.openxmlformats.org/drawingml/2006/picture">
+                <pic:pic xmlns:pic="http://schemas.openxmlformats.org/drawingml/2006/picture">
+                  <pic:nvPicPr>
+                    <pic:cNvPr id="1707937245" name="그림 1" descr="스크린샷, 텍스트이(가) 표시된 사진&#10;&#10;자동 생성된 설명"/>
+                    <pic:cNvPicPr/>
+                  </pic:nvPicPr>
+                  <pic:blipFill>
+                    <a:blip r:embed="rId61"/>
+                    <a:stretch>
+                      <a:fillRect/>
+                    </a:stretch>
+                  </pic:blipFill>
+                  <pic:spPr>
+                    <a:xfrm>
+                      <a:off x="0" y="0"/>
+                      <a:ext cx="5731510" cy="1905000"/>
+                    </a:xfrm>
+                    <a:prstGeom prst="rect">
+                      <a:avLst/>
+                    </a:prstGeom>
+                  </pic:spPr>
+                </pic:pic>
+              </a:graphicData>
+            </a:graphic>
+          </wp:inline>
+        </w:drawing>
+      </w:r>
     </w:p>
     <w:p>
       <w:pPr>
@@ -15588,6 +15287,7 @@
           <w:rFonts w:hint="eastAsia"/>
           <w:sz w:val="22"/>
         </w:rPr>
+        <w:lastRenderedPageBreak/>
         <w:t xml:space="preserve">  게임 제목과 옵션, 옵션 포인터 역할인 </w:t>
       </w:r>
       <w:r>
@@ -15683,11 +15383,10 @@
           <w:noProof/>
           <w:sz w:val="32"/>
         </w:rPr>
-        <w:lastRenderedPageBreak/>
         <w:drawing>
-          <wp:inline distT="0" distB="0" distL="0" distR="0" wp14:anchorId="12641FA3" wp14:editId="22253E18">
-            <wp:extent cx="2113828" cy="2169041"/>
-            <wp:effectExtent l="0" t="0" r="1270" b="3175"/>
+          <wp:inline distT="0" distB="0" distL="0" distR="0" wp14:anchorId="12641FA3" wp14:editId="1A8BB92B">
+            <wp:extent cx="1902921" cy="1952625"/>
+            <wp:effectExtent l="0" t="0" r="2540" b="0"/>
             <wp:docPr id="1810956225" name="그림 1" descr="텍스트, 스크린샷, 폰트, 디자인이(가) 표시된 사진&#10;&#10;자동 생성된 설명"/>
             <wp:cNvGraphicFramePr>
               <a:graphicFrameLocks xmlns:a="http://schemas.openxmlformats.org/drawingml/2006/main" noChangeAspect="1"/>
@@ -15700,7 +15399,7 @@
                     <pic:cNvPicPr/>
                   </pic:nvPicPr>
                   <pic:blipFill>
-                    <a:blip r:embed="rId60"/>
+                    <a:blip r:embed="rId62"/>
                     <a:stretch>
                       <a:fillRect/>
                     </a:stretch>
@@ -15708,7 +15407,7 @@
                   <pic:spPr>
                     <a:xfrm>
                       <a:off x="0" y="0"/>
-                      <a:ext cx="2117575" cy="2172886"/>
+                      <a:ext cx="1908629" cy="1958482"/>
                     </a:xfrm>
                     <a:prstGeom prst="rect">
                       <a:avLst/>
@@ -15869,14 +15568,13 @@
       </w:pPr>
       <w:r>
         <w:rPr>
-          <w:noProof/>
           <w:sz w:val="22"/>
         </w:rPr>
         <w:drawing>
-          <wp:inline distT="0" distB="0" distL="0" distR="0" wp14:anchorId="375F39A9" wp14:editId="4F6F6812">
-            <wp:extent cx="3110734" cy="2764465"/>
-            <wp:effectExtent l="0" t="0" r="0" b="0"/>
-            <wp:docPr id="247867181" name="그림 1" descr="텍스트, 스크린샷, 폰트이(가) 표시된 사진&#10;&#10;자동 생성된 설명"/>
+          <wp:inline distT="0" distB="0" distL="0" distR="0" wp14:anchorId="6396E3DB" wp14:editId="1D8B9DC1">
+            <wp:extent cx="3712119" cy="2943225"/>
+            <wp:effectExtent l="0" t="0" r="3175" b="0"/>
+            <wp:docPr id="1577360718" name="그림 1" descr="텍스트, 스크린샷, 폰트이(가) 표시된 사진&#10;&#10;자동 생성된 설명"/>
             <wp:cNvGraphicFramePr>
               <a:graphicFrameLocks xmlns:a="http://schemas.openxmlformats.org/drawingml/2006/main" noChangeAspect="1"/>
             </wp:cNvGraphicFramePr>
@@ -15884,11 +15582,11 @@
               <a:graphicData uri="http://schemas.openxmlformats.org/drawingml/2006/picture">
                 <pic:pic xmlns:pic="http://schemas.openxmlformats.org/drawingml/2006/picture">
                   <pic:nvPicPr>
-                    <pic:cNvPr id="247867181" name="그림 1" descr="텍스트, 스크린샷, 폰트이(가) 표시된 사진&#10;&#10;자동 생성된 설명"/>
+                    <pic:cNvPr id="1577360718" name="그림 1" descr="텍스트, 스크린샷, 폰트이(가) 표시된 사진&#10;&#10;자동 생성된 설명"/>
                     <pic:cNvPicPr/>
                   </pic:nvPicPr>
                   <pic:blipFill>
-                    <a:blip r:embed="rId61"/>
+                    <a:blip r:embed="rId63"/>
                     <a:stretch>
                       <a:fillRect/>
                     </a:stretch>
@@ -15896,7 +15594,7 @@
                   <pic:spPr>
                     <a:xfrm>
                       <a:off x="0" y="0"/>
-                      <a:ext cx="3118293" cy="2771183"/>
+                      <a:ext cx="3718355" cy="2948169"/>
                     </a:xfrm>
                     <a:prstGeom prst="rect">
                       <a:avLst/>
@@ -15925,6 +15623,7 @@
           <w:sz w:val="24"/>
           <w:szCs w:val="24"/>
         </w:rPr>
+        <w:lastRenderedPageBreak/>
         <w:t>(</w:t>
       </w:r>
       <w:r>
@@ -16000,7 +15699,6 @@
         <w:rPr>
           <w:sz w:val="22"/>
         </w:rPr>
-        <w:lastRenderedPageBreak/>
         <w:t>‘</w:t>
       </w:r>
       <w:r>
@@ -16065,8 +15763,8 @@
           <w:sz w:val="22"/>
         </w:rPr>
         <w:drawing>
-          <wp:inline distT="0" distB="0" distL="0" distR="0" wp14:anchorId="76DAD00F" wp14:editId="5C38B809">
-            <wp:extent cx="1928974" cy="2381693"/>
+          <wp:inline distT="0" distB="0" distL="0" distR="0" wp14:anchorId="76DAD00F" wp14:editId="68265045">
+            <wp:extent cx="1581465" cy="1952625"/>
             <wp:effectExtent l="0" t="0" r="0" b="0"/>
             <wp:docPr id="1704653703" name="그림 1" descr="텍스트, 스크린샷, 폰트, 디자인이(가) 표시된 사진&#10;&#10;자동 생성된 설명"/>
             <wp:cNvGraphicFramePr>
@@ -16080,7 +15778,7 @@
                     <pic:cNvPicPr/>
                   </pic:nvPicPr>
                   <pic:blipFill>
-                    <a:blip r:embed="rId62"/>
+                    <a:blip r:embed="rId64"/>
                     <a:stretch>
                       <a:fillRect/>
                     </a:stretch>
@@ -16088,7 +15786,7 @@
                   <pic:spPr>
                     <a:xfrm>
                       <a:off x="0" y="0"/>
-                      <a:ext cx="1944639" cy="2401034"/>
+                      <a:ext cx="1596352" cy="1971006"/>
                     </a:xfrm>
                     <a:prstGeom prst="rect">
                       <a:avLst/>
@@ -16178,6 +15876,7 @@
       <w:pPr>
         <w:spacing w:line="276" w:lineRule="auto"/>
         <w:rPr>
+          <w:rFonts w:hint="eastAsia"/>
           <w:sz w:val="22"/>
         </w:rPr>
       </w:pPr>
@@ -16188,6 +15887,20 @@
         </w:rPr>
         <w:t xml:space="preserve">  스테이지 번호가 담긴 제목, 현재 스테이지 맵 상태, 유저의 잔여 체력이 출력됐다. </w:t>
       </w:r>
+      <w:r>
+        <w:rPr>
+          <w:rFonts w:hint="eastAsia"/>
+          <w:sz w:val="22"/>
+        </w:rPr>
+        <w:t xml:space="preserve">게임 클리어 메시지는 잔여 stamina가 0 이상일 때 목적지 엔티티에 도착하면 출력된다. </w:t>
+      </w:r>
+      <w:r>
+        <w:rPr>
+          <w:rFonts w:hint="eastAsia"/>
+          <w:sz w:val="22"/>
+        </w:rPr>
+        <w:t>(이미지는 현재 게임 플레이 중에는 찾을 수 없는 더미 스테이지다)</w:t>
+      </w:r>
     </w:p>
     <w:p>
       <w:pPr>
@@ -16245,9 +15958,9 @@
           <w:sz w:val="22"/>
         </w:rPr>
         <w:drawing>
-          <wp:inline distT="0" distB="0" distL="0" distR="0" wp14:anchorId="2C4C90E2" wp14:editId="105EFF8D">
-            <wp:extent cx="1343212" cy="3277057"/>
-            <wp:effectExtent l="0" t="0" r="9525" b="0"/>
+          <wp:inline distT="0" distB="0" distL="0" distR="0" wp14:anchorId="2C4C90E2" wp14:editId="3FFCBF08">
+            <wp:extent cx="882336" cy="2152650"/>
+            <wp:effectExtent l="0" t="0" r="0" b="0"/>
             <wp:docPr id="715608019" name="그림 1"/>
             <wp:cNvGraphicFramePr>
               <a:graphicFrameLocks xmlns:a="http://schemas.openxmlformats.org/drawingml/2006/main" noChangeAspect="1"/>
@@ -16260,7 +15973,7 @@
                     <pic:cNvPicPr/>
                   </pic:nvPicPr>
                   <pic:blipFill>
-                    <a:blip r:embed="rId63"/>
+                    <a:blip r:embed="rId65"/>
                     <a:stretch>
                       <a:fillRect/>
                     </a:stretch>
@@ -16268,7 +15981,7 @@
                   <pic:spPr>
                     <a:xfrm>
                       <a:off x="0" y="0"/>
-                      <a:ext cx="1343212" cy="3277057"/>
+                      <a:ext cx="887404" cy="2165014"/>
                     </a:xfrm>
                     <a:prstGeom prst="rect">
                       <a:avLst/>
@@ -16310,9 +16023,9 @@
           <w:sz w:val="22"/>
         </w:rPr>
         <w:drawing>
-          <wp:inline distT="0" distB="0" distL="0" distR="0" wp14:anchorId="6EA63659" wp14:editId="3BCC896A">
-            <wp:extent cx="1991003" cy="2105319"/>
-            <wp:effectExtent l="0" t="0" r="9525" b="9525"/>
+          <wp:inline distT="0" distB="0" distL="0" distR="0" wp14:anchorId="6EA63659" wp14:editId="5F54F3A8">
+            <wp:extent cx="1576366" cy="1666875"/>
+            <wp:effectExtent l="0" t="0" r="5080" b="0"/>
             <wp:docPr id="2008409286" name="그림 1" descr="텍스트, 스크린샷, 폰트, 디자인이(가) 표시된 사진&#10;&#10;자동 생성된 설명"/>
             <wp:cNvGraphicFramePr>
               <a:graphicFrameLocks xmlns:a="http://schemas.openxmlformats.org/drawingml/2006/main" noChangeAspect="1"/>
@@ -16325,7 +16038,7 @@
                     <pic:cNvPicPr/>
                   </pic:nvPicPr>
                   <pic:blipFill>
-                    <a:blip r:embed="rId64"/>
+                    <a:blip r:embed="rId66"/>
                     <a:stretch>
                       <a:fillRect/>
                     </a:stretch>
@@ -16333,7 +16046,7 @@
                   <pic:spPr>
                     <a:xfrm>
                       <a:off x="0" y="0"/>
-                      <a:ext cx="1991003" cy="2105319"/>
+                      <a:ext cx="1578601" cy="1669239"/>
                     </a:xfrm>
                     <a:prstGeom prst="rect">
                       <a:avLst/>
@@ -16374,9 +16087,9 @@
           <w:sz w:val="22"/>
         </w:rPr>
         <w:drawing>
-          <wp:inline distT="0" distB="0" distL="0" distR="0" wp14:anchorId="3A468232" wp14:editId="42A36FE0">
-            <wp:extent cx="2076740" cy="2257740"/>
-            <wp:effectExtent l="0" t="0" r="0" b="9525"/>
+          <wp:inline distT="0" distB="0" distL="0" distR="0" wp14:anchorId="3A468232" wp14:editId="2726465D">
+            <wp:extent cx="1612096" cy="1752600"/>
+            <wp:effectExtent l="0" t="0" r="7620" b="0"/>
             <wp:docPr id="642602407" name="그림 1" descr="텍스트, 스크린샷, 폰트, 디자인이(가) 표시된 사진&#10;&#10;자동 생성된 설명"/>
             <wp:cNvGraphicFramePr>
               <a:graphicFrameLocks xmlns:a="http://schemas.openxmlformats.org/drawingml/2006/main" noChangeAspect="1"/>
@@ -16389,7 +16102,7 @@
                     <pic:cNvPicPr/>
                   </pic:nvPicPr>
                   <pic:blipFill>
-                    <a:blip r:embed="rId65"/>
+                    <a:blip r:embed="rId67"/>
                     <a:stretch>
                       <a:fillRect/>
                     </a:stretch>
@@ -16397,7 +16110,7 @@
                   <pic:spPr>
                     <a:xfrm>
                       <a:off x="0" y="0"/>
-                      <a:ext cx="2076740" cy="2257740"/>
+                      <a:ext cx="1618161" cy="1759193"/>
                     </a:xfrm>
                     <a:prstGeom prst="rect">
                       <a:avLst/>
@@ -16438,9 +16151,9 @@
           <w:sz w:val="22"/>
         </w:rPr>
         <w:drawing>
-          <wp:inline distT="0" distB="0" distL="0" distR="0" wp14:anchorId="20186022" wp14:editId="6B775FC2">
-            <wp:extent cx="1752845" cy="2048161"/>
-            <wp:effectExtent l="0" t="0" r="0" b="9525"/>
+          <wp:inline distT="0" distB="0" distL="0" distR="0" wp14:anchorId="20186022" wp14:editId="1CFE1DE8">
+            <wp:extent cx="1362075" cy="1591555"/>
+            <wp:effectExtent l="0" t="0" r="0" b="8890"/>
             <wp:docPr id="790077037" name="그림 1" descr="텍스트, 스크린샷, 폰트, 디자인이(가) 표시된 사진&#10;&#10;자동 생성된 설명"/>
             <wp:cNvGraphicFramePr>
               <a:graphicFrameLocks xmlns:a="http://schemas.openxmlformats.org/drawingml/2006/main" noChangeAspect="1"/>
@@ -16453,7 +16166,7 @@
                     <pic:cNvPicPr/>
                   </pic:nvPicPr>
                   <pic:blipFill>
-                    <a:blip r:embed="rId66"/>
+                    <a:blip r:embed="rId68"/>
                     <a:stretch>
                       <a:fillRect/>
                     </a:stretch>
@@ -16461,7 +16174,7 @@
                   <pic:spPr>
                     <a:xfrm>
                       <a:off x="0" y="0"/>
-                      <a:ext cx="1752845" cy="2048161"/>
+                      <a:ext cx="1365383" cy="1595421"/>
                     </a:xfrm>
                     <a:prstGeom prst="rect">
                       <a:avLst/>
@@ -16518,39 +16231,127 @@
         </w:rPr>
         <w:t>플레이어 엔티티</w:t>
       </w:r>
-    </w:p>
-    <w:p>
-      <w:pPr>
-        <w:spacing w:line="276" w:lineRule="auto"/>
-        <w:rPr>
-          <w:sz w:val="22"/>
-        </w:rPr>
-      </w:pPr>
-      <w:r>
-        <w:rPr>
-          <w:rFonts w:hint="eastAsia"/>
-          <w:sz w:val="22"/>
-        </w:rPr>
-        <w:t>[1] 이동</w:t>
-      </w:r>
-    </w:p>
-    <w:p>
-      <w:pPr>
-        <w:spacing w:line="276" w:lineRule="auto"/>
-        <w:rPr>
-          <w:sz w:val="22"/>
-        </w:rPr>
-      </w:pPr>
+      <w:r>
+        <w:rPr>
+          <w:rFonts w:hint="eastAsia"/>
+          <w:b/>
+          <w:sz w:val="24"/>
+          <w:szCs w:val="24"/>
+        </w:rPr>
+        <w:t xml:space="preserve"> 및 기타 엔티티 간의 상호 작용</w:t>
+      </w:r>
+    </w:p>
+    <w:p>
+      <w:pPr>
+        <w:spacing w:line="276" w:lineRule="auto"/>
+        <w:rPr>
+          <w:sz w:val="22"/>
+        </w:rPr>
+      </w:pPr>
+      <w:r>
+        <w:rPr>
+          <w:rFonts w:hint="eastAsia"/>
+          <w:sz w:val="22"/>
+        </w:rPr>
+        <w:t>-</w:t>
+      </w:r>
+      <w:r>
+        <w:rPr>
+          <w:rFonts w:hint="eastAsia"/>
+          <w:sz w:val="22"/>
+        </w:rPr>
+        <w:t xml:space="preserve"> 이동</w:t>
+      </w:r>
+      <w:r>
+        <w:rPr>
+          <w:rFonts w:hint="eastAsia"/>
+          <w:sz w:val="22"/>
+        </w:rPr>
+        <w:t xml:space="preserve"> 및 행동</w:t>
+      </w:r>
+    </w:p>
+    <w:p>
+      <w:pPr>
+        <w:spacing w:line="276" w:lineRule="auto"/>
+        <w:rPr>
+          <w:sz w:val="22"/>
+        </w:rPr>
+      </w:pPr>
+      <w:r>
+        <w:rPr>
+          <w:rFonts w:hint="eastAsia"/>
+          <w:sz w:val="22"/>
+        </w:rPr>
+        <w:t>-</w:t>
+      </w:r>
+      <w:r>
+        <w:rPr>
+          <w:sz w:val="22"/>
+        </w:rPr>
+        <w:t xml:space="preserve"> </w:t>
+      </w:r>
+      <w:r>
+        <w:rPr>
+          <w:rFonts w:hint="eastAsia"/>
+          <w:sz w:val="22"/>
+        </w:rPr>
+        <w:t>설명</w:t>
+      </w:r>
+    </w:p>
+    <w:p>
+      <w:pPr>
+        <w:spacing w:line="276" w:lineRule="auto"/>
+        <w:rPr>
+          <w:sz w:val="22"/>
+        </w:rPr>
+      </w:pPr>
+      <w:r>
+        <w:rPr>
+          <w:rFonts w:hint="eastAsia"/>
+          <w:sz w:val="22"/>
+        </w:rPr>
+        <w:t xml:space="preserve">  이동을 시도한 방향으로 맵 상의 위치가 바뀌고 stamina가 1 감소함을 확인</w:t>
+      </w:r>
+      <w:r>
+        <w:rPr>
+          <w:rFonts w:hint="eastAsia"/>
+          <w:sz w:val="22"/>
+        </w:rPr>
+        <w:t>, 이동 유효성 체크는 별도의 메시지 등이 없어 문서상 증빙이 불가능 하나 실행 취소 기능을 통해 정상 작동했음을 확인함.</w:t>
+      </w:r>
+      <w:r>
+        <w:rPr>
+          <w:rFonts w:hint="eastAsia"/>
+          <w:sz w:val="22"/>
+        </w:rPr>
+        <w:t xml:space="preserve"> (이전 상태 스택에는 이동을 성공했을 때만 노드가 추가되도</w:t>
+      </w:r>
       <w:r>
         <w:rPr>
           <w:rFonts w:hint="eastAsia"/>
           <w:sz w:val="22"/>
         </w:rPr>
         <w:lastRenderedPageBreak/>
+        <w:t>록 설계했고, 한 번 이동 후, 이동 불가능한 동작을 5번 시도한 후 Ctrl + Z를 한 번 누른 결과, 즉시 최초 위치로 복귀했음을 확인함)</w:t>
+      </w:r>
+    </w:p>
+    <w:p>
+      <w:pPr>
+        <w:spacing w:line="276" w:lineRule="auto"/>
+        <w:rPr>
+          <w:sz w:val="22"/>
+        </w:rPr>
+      </w:pPr>
+      <w:r>
+        <w:rPr>
+          <w:rFonts w:hint="eastAsia"/>
+          <w:sz w:val="22"/>
+        </w:rPr>
         <w:t>-</w:t>
       </w:r>
       <w:r>
         <w:rPr>
+          <w:rFonts w:hint="eastAsia"/>
           <w:sz w:val="22"/>
         </w:rPr>
         <w:t xml:space="preserve"> </w:t>
@@ -16560,64 +16361,6 @@
           <w:rFonts w:hint="eastAsia"/>
           <w:sz w:val="22"/>
         </w:rPr>
-        <w:t>설명</w:t>
-      </w:r>
-    </w:p>
-    <w:p>
-      <w:pPr>
-        <w:spacing w:line="276" w:lineRule="auto"/>
-        <w:rPr>
-          <w:sz w:val="22"/>
-        </w:rPr>
-      </w:pPr>
-      <w:r>
-        <w:rPr>
-          <w:rFonts w:hint="eastAsia"/>
-          <w:sz w:val="22"/>
-        </w:rPr>
-        <w:t xml:space="preserve">  이동을 시도한 방향으로 맵 상의 위치가 바뀌고 stamina가 1 감소함을 확인</w:t>
-      </w:r>
-      <w:r>
-        <w:rPr>
-          <w:rFonts w:hint="eastAsia"/>
-          <w:sz w:val="22"/>
-        </w:rPr>
-        <w:t>, 이동 유효성 체크는 별도의 메시지 등이 없어 문서상 증빙이 불가능 하나 실행 취소 기능을 통해 정상 작동했음을 확인함.</w:t>
-      </w:r>
-      <w:r>
-        <w:rPr>
-          <w:rFonts w:hint="eastAsia"/>
-          <w:sz w:val="22"/>
-        </w:rPr>
-        <w:t xml:space="preserve"> (이전 상태 스택에는 이동을 성공했을 때만 노드가 추가되도록 설계했고, 한 번 이동 후, 이동 불가능한 동작을 5번 시도한 후 Ctrl + Z를 한 번 누른 결과, 즉시 최초 위치로 복귀했음을 확인함)</w:t>
-      </w:r>
-    </w:p>
-    <w:p>
-      <w:pPr>
-        <w:spacing w:line="276" w:lineRule="auto"/>
-        <w:rPr>
-          <w:sz w:val="22"/>
-        </w:rPr>
-      </w:pPr>
-      <w:r>
-        <w:rPr>
-          <w:rFonts w:hint="eastAsia"/>
-          <w:sz w:val="22"/>
-        </w:rPr>
-        <w:t>-</w:t>
-      </w:r>
-      <w:r>
-        <w:rPr>
-          <w:rFonts w:hint="eastAsia"/>
-          <w:sz w:val="22"/>
-        </w:rPr>
-        <w:t xml:space="preserve"> </w:t>
-      </w:r>
-      <w:r>
-        <w:rPr>
-          <w:rFonts w:hint="eastAsia"/>
-          <w:sz w:val="22"/>
-        </w:rPr>
         <w:t xml:space="preserve">테스트 </w:t>
       </w:r>
       <w:r>
@@ -16633,6 +16376,22 @@
           <w:sz w:val="22"/>
         </w:rPr>
         <w:t>스크린샷</w:t>
+      </w:r>
+    </w:p>
+    <w:p>
+      <w:pPr>
+        <w:spacing w:line="276" w:lineRule="auto"/>
+        <w:rPr>
+          <w:rFonts w:hint="eastAsia"/>
+          <w:sz w:val="22"/>
+        </w:rPr>
+      </w:pPr>
+      <w:r>
+        <w:rPr>
+          <w:rFonts w:hint="eastAsia"/>
+          <w:sz w:val="22"/>
+        </w:rPr>
+        <w:t>[1] 단순 이동</w:t>
       </w:r>
     </w:p>
     <w:p>
@@ -16663,7 +16422,7 @@
                     <pic:cNvPicPr/>
                   </pic:nvPicPr>
                   <pic:blipFill>
-                    <a:blip r:embed="rId67"/>
+                    <a:blip r:embed="rId69"/>
                     <a:stretch>
                       <a:fillRect/>
                     </a:stretch>
@@ -16711,7 +16470,7 @@
                     <pic:cNvPicPr/>
                   </pic:nvPicPr>
                   <pic:blipFill>
-                    <a:blip r:embed="rId68"/>
+                    <a:blip r:embed="rId70"/>
                     <a:stretch>
                       <a:fillRect/>
                     </a:stretch>
@@ -16739,6 +16498,699 @@
           <w:sz w:val="22"/>
         </w:rPr>
       </w:pPr>
+      <w:r>
+        <w:rPr>
+          <w:rFonts w:hint="eastAsia"/>
+          <w:sz w:val="22"/>
+        </w:rPr>
+        <w:t>[</w:t>
+      </w:r>
+      <w:r>
+        <w:rPr>
+          <w:rFonts w:hint="eastAsia"/>
+          <w:sz w:val="22"/>
+        </w:rPr>
+        <w:t>2</w:t>
+      </w:r>
+      <w:r>
+        <w:rPr>
+          <w:rFonts w:hint="eastAsia"/>
+          <w:sz w:val="22"/>
+        </w:rPr>
+        <w:t xml:space="preserve">] </w:t>
+      </w:r>
+      <w:r>
+        <w:rPr>
+          <w:sz w:val="22"/>
+        </w:rPr>
+        <w:t>‘</w:t>
+      </w:r>
+      <w:r>
+        <w:rPr>
+          <w:rFonts w:hint="eastAsia"/>
+          <w:sz w:val="22"/>
+        </w:rPr>
+        <w:t>B</w:t>
+      </w:r>
+      <w:r>
+        <w:rPr>
+          <w:sz w:val="22"/>
+        </w:rPr>
+        <w:t>’</w:t>
+      </w:r>
+      <w:r>
+        <w:rPr>
+          <w:rFonts w:hint="eastAsia"/>
+          <w:sz w:val="22"/>
+        </w:rPr>
+        <w:t xml:space="preserve"> 파괴</w:t>
+      </w:r>
+    </w:p>
+    <w:p>
+      <w:pPr>
+        <w:spacing w:line="276" w:lineRule="auto"/>
+        <w:rPr>
+          <w:sz w:val="22"/>
+        </w:rPr>
+      </w:pPr>
+      <w:r>
+        <w:rPr>
+          <w:sz w:val="22"/>
+        </w:rPr>
+        <w:drawing>
+          <wp:inline distT="0" distB="0" distL="0" distR="0" wp14:anchorId="5567FE1E" wp14:editId="5D560BF0">
+            <wp:extent cx="1095528" cy="2372056"/>
+            <wp:effectExtent l="0" t="0" r="9525" b="9525"/>
+            <wp:docPr id="529062605" name="그림 1" descr="텍스트, 스크린샷, 메뉴, 폰트이(가) 표시된 사진&#10;&#10;자동 생성된 설명"/>
+            <wp:cNvGraphicFramePr>
+              <a:graphicFrameLocks xmlns:a="http://schemas.openxmlformats.org/drawingml/2006/main" noChangeAspect="1"/>
+            </wp:cNvGraphicFramePr>
+            <a:graphic xmlns:a="http://schemas.openxmlformats.org/drawingml/2006/main">
+              <a:graphicData uri="http://schemas.openxmlformats.org/drawingml/2006/picture">
+                <pic:pic xmlns:pic="http://schemas.openxmlformats.org/drawingml/2006/picture">
+                  <pic:nvPicPr>
+                    <pic:cNvPr id="529062605" name="그림 1" descr="텍스트, 스크린샷, 메뉴, 폰트이(가) 표시된 사진&#10;&#10;자동 생성된 설명"/>
+                    <pic:cNvPicPr/>
+                  </pic:nvPicPr>
+                  <pic:blipFill>
+                    <a:blip r:embed="rId71"/>
+                    <a:stretch>
+                      <a:fillRect/>
+                    </a:stretch>
+                  </pic:blipFill>
+                  <pic:spPr>
+                    <a:xfrm>
+                      <a:off x="0" y="0"/>
+                      <a:ext cx="1095528" cy="2372056"/>
+                    </a:xfrm>
+                    <a:prstGeom prst="rect">
+                      <a:avLst/>
+                    </a:prstGeom>
+                  </pic:spPr>
+                </pic:pic>
+              </a:graphicData>
+            </a:graphic>
+          </wp:inline>
+        </w:drawing>
+      </w:r>
+      <w:r>
+        <w:rPr>
+          <w:rFonts w:hint="eastAsia"/>
+          <w:sz w:val="22"/>
+        </w:rPr>
+        <w:t>우측 이동 시도 후</w:t>
+      </w:r>
+      <w:r>
+        <w:rPr>
+          <w:sz w:val="22"/>
+        </w:rPr>
+        <w:drawing>
+          <wp:inline distT="0" distB="0" distL="0" distR="0" wp14:anchorId="2F94F7AA" wp14:editId="4C591808">
+            <wp:extent cx="1135247" cy="2381249"/>
+            <wp:effectExtent l="0" t="0" r="8255" b="635"/>
+            <wp:docPr id="1127330349" name="그림 1" descr="텍스트, 스크린샷, 메뉴, 폰트이(가) 표시된 사진&#10;&#10;자동 생성된 설명"/>
+            <wp:cNvGraphicFramePr>
+              <a:graphicFrameLocks xmlns:a="http://schemas.openxmlformats.org/drawingml/2006/main" noChangeAspect="1"/>
+            </wp:cNvGraphicFramePr>
+            <a:graphic xmlns:a="http://schemas.openxmlformats.org/drawingml/2006/main">
+              <a:graphicData uri="http://schemas.openxmlformats.org/drawingml/2006/picture">
+                <pic:pic xmlns:pic="http://schemas.openxmlformats.org/drawingml/2006/picture">
+                  <pic:nvPicPr>
+                    <pic:cNvPr id="1127330349" name="그림 1" descr="텍스트, 스크린샷, 메뉴, 폰트이(가) 표시된 사진&#10;&#10;자동 생성된 설명"/>
+                    <pic:cNvPicPr/>
+                  </pic:nvPicPr>
+                  <pic:blipFill>
+                    <a:blip r:embed="rId72"/>
+                    <a:stretch>
+                      <a:fillRect/>
+                    </a:stretch>
+                  </pic:blipFill>
+                  <pic:spPr>
+                    <a:xfrm>
+                      <a:off x="0" y="0"/>
+                      <a:ext cx="1137003" cy="2384932"/>
+                    </a:xfrm>
+                    <a:prstGeom prst="rect">
+                      <a:avLst/>
+                    </a:prstGeom>
+                  </pic:spPr>
+                </pic:pic>
+              </a:graphicData>
+            </a:graphic>
+          </wp:inline>
+        </w:drawing>
+      </w:r>
+    </w:p>
+    <w:p>
+      <w:pPr>
+        <w:spacing w:line="276" w:lineRule="auto"/>
+        <w:rPr>
+          <w:sz w:val="22"/>
+        </w:rPr>
+      </w:pPr>
+      <w:r>
+        <w:rPr>
+          <w:rFonts w:hint="eastAsia"/>
+          <w:sz w:val="22"/>
+        </w:rPr>
+        <w:t xml:space="preserve">[3] </w:t>
+      </w:r>
+      <w:r>
+        <w:rPr>
+          <w:sz w:val="22"/>
+        </w:rPr>
+        <w:t>‘</w:t>
+      </w:r>
+      <w:r>
+        <w:rPr>
+          <w:rFonts w:hint="eastAsia"/>
+          <w:sz w:val="22"/>
+        </w:rPr>
+        <w:t>O</w:t>
+      </w:r>
+      <w:r>
+        <w:rPr>
+          <w:sz w:val="22"/>
+        </w:rPr>
+        <w:t>’</w:t>
+      </w:r>
+      <w:r>
+        <w:rPr>
+          <w:rFonts w:hint="eastAsia"/>
+          <w:sz w:val="22"/>
+        </w:rPr>
+        <w:t xml:space="preserve"> 차기</w:t>
+      </w:r>
+    </w:p>
+    <w:p>
+      <w:pPr>
+        <w:spacing w:line="276" w:lineRule="auto"/>
+        <w:rPr>
+          <w:rFonts w:hint="eastAsia"/>
+          <w:sz w:val="22"/>
+        </w:rPr>
+      </w:pPr>
+      <w:r>
+        <w:rPr>
+          <w:sz w:val="22"/>
+        </w:rPr>
+        <w:lastRenderedPageBreak/>
+        <w:drawing>
+          <wp:inline distT="0" distB="0" distL="0" distR="0" wp14:anchorId="41A2566B" wp14:editId="5801B00B">
+            <wp:extent cx="1039091" cy="2190749"/>
+            <wp:effectExtent l="0" t="0" r="8890" b="635"/>
+            <wp:docPr id="761341238" name="그림 1" descr="텍스트, 스크린샷, 폰트, 메뉴이(가) 표시된 사진&#10;&#10;자동 생성된 설명"/>
+            <wp:cNvGraphicFramePr>
+              <a:graphicFrameLocks xmlns:a="http://schemas.openxmlformats.org/drawingml/2006/main" noChangeAspect="1"/>
+            </wp:cNvGraphicFramePr>
+            <a:graphic xmlns:a="http://schemas.openxmlformats.org/drawingml/2006/main">
+              <a:graphicData uri="http://schemas.openxmlformats.org/drawingml/2006/picture">
+                <pic:pic xmlns:pic="http://schemas.openxmlformats.org/drawingml/2006/picture">
+                  <pic:nvPicPr>
+                    <pic:cNvPr id="761341238" name="그림 1" descr="텍스트, 스크린샷, 폰트, 메뉴이(가) 표시된 사진&#10;&#10;자동 생성된 설명"/>
+                    <pic:cNvPicPr/>
+                  </pic:nvPicPr>
+                  <pic:blipFill>
+                    <a:blip r:embed="rId73"/>
+                    <a:stretch>
+                      <a:fillRect/>
+                    </a:stretch>
+                  </pic:blipFill>
+                  <pic:spPr>
+                    <a:xfrm>
+                      <a:off x="0" y="0"/>
+                      <a:ext cx="1041713" cy="2196278"/>
+                    </a:xfrm>
+                    <a:prstGeom prst="rect">
+                      <a:avLst/>
+                    </a:prstGeom>
+                  </pic:spPr>
+                </pic:pic>
+              </a:graphicData>
+            </a:graphic>
+          </wp:inline>
+        </w:drawing>
+      </w:r>
+      <w:r>
+        <w:rPr>
+          <w:sz w:val="22"/>
+        </w:rPr>
+        <w:t>’</w:t>
+      </w:r>
+      <w:r>
+        <w:rPr>
+          <w:rFonts w:hint="eastAsia"/>
+          <w:sz w:val="22"/>
+        </w:rPr>
+        <w:t>O</w:t>
+      </w:r>
+      <w:r>
+        <w:rPr>
+          <w:sz w:val="22"/>
+        </w:rPr>
+        <w:t>’</w:t>
+      </w:r>
+      <w:r>
+        <w:rPr>
+          <w:rFonts w:hint="eastAsia"/>
+          <w:sz w:val="22"/>
+        </w:rPr>
+        <w:t xml:space="preserve"> 뒤 공간이 있을 때</w:t>
+      </w:r>
+      <w:r>
+        <w:rPr>
+          <w:sz w:val="22"/>
+        </w:rPr>
+        <w:drawing>
+          <wp:inline distT="0" distB="0" distL="0" distR="0" wp14:anchorId="37DC0AAD" wp14:editId="2E15513C">
+            <wp:extent cx="970053" cy="2066290"/>
+            <wp:effectExtent l="0" t="0" r="1905" b="0"/>
+            <wp:docPr id="5721217" name="그림 1" descr="텍스트, 폰트, 스크린샷, 메뉴이(가) 표시된 사진&#10;&#10;자동 생성된 설명"/>
+            <wp:cNvGraphicFramePr>
+              <a:graphicFrameLocks xmlns:a="http://schemas.openxmlformats.org/drawingml/2006/main" noChangeAspect="1"/>
+            </wp:cNvGraphicFramePr>
+            <a:graphic xmlns:a="http://schemas.openxmlformats.org/drawingml/2006/main">
+              <a:graphicData uri="http://schemas.openxmlformats.org/drawingml/2006/picture">
+                <pic:pic xmlns:pic="http://schemas.openxmlformats.org/drawingml/2006/picture">
+                  <pic:nvPicPr>
+                    <pic:cNvPr id="5721217" name="그림 1" descr="텍스트, 폰트, 스크린샷, 메뉴이(가) 표시된 사진&#10;&#10;자동 생성된 설명"/>
+                    <pic:cNvPicPr/>
+                  </pic:nvPicPr>
+                  <pic:blipFill>
+                    <a:blip r:embed="rId74"/>
+                    <a:stretch>
+                      <a:fillRect/>
+                    </a:stretch>
+                  </pic:blipFill>
+                  <pic:spPr>
+                    <a:xfrm>
+                      <a:off x="0" y="0"/>
+                      <a:ext cx="974747" cy="2076289"/>
+                    </a:xfrm>
+                    <a:prstGeom prst="rect">
+                      <a:avLst/>
+                    </a:prstGeom>
+                  </pic:spPr>
+                </pic:pic>
+              </a:graphicData>
+            </a:graphic>
+          </wp:inline>
+        </w:drawing>
+      </w:r>
+      <w:r>
+        <w:rPr>
+          <w:rFonts w:hint="eastAsia"/>
+          <w:sz w:val="22"/>
+        </w:rPr>
+        <w:t xml:space="preserve"> (좌하단 주목)</w:t>
+      </w:r>
+    </w:p>
+    <w:p>
+      <w:pPr>
+        <w:spacing w:line="276" w:lineRule="auto"/>
+        <w:rPr>
+          <w:rFonts w:hint="eastAsia"/>
+          <w:sz w:val="22"/>
+        </w:rPr>
+      </w:pPr>
+      <w:r>
+        <w:rPr>
+          <w:sz w:val="22"/>
+        </w:rPr>
+        <w:drawing>
+          <wp:inline distT="0" distB="0" distL="0" distR="0" wp14:anchorId="39CD7365" wp14:editId="22FA2337">
+            <wp:extent cx="1247949" cy="800212"/>
+            <wp:effectExtent l="0" t="0" r="0" b="0"/>
+            <wp:docPr id="2129274720" name="그림 1" descr="텍스트, 폰트, 스크린샷, 번호이(가) 표시된 사진&#10;&#10;자동 생성된 설명"/>
+            <wp:cNvGraphicFramePr>
+              <a:graphicFrameLocks xmlns:a="http://schemas.openxmlformats.org/drawingml/2006/main" noChangeAspect="1"/>
+            </wp:cNvGraphicFramePr>
+            <a:graphic xmlns:a="http://schemas.openxmlformats.org/drawingml/2006/main">
+              <a:graphicData uri="http://schemas.openxmlformats.org/drawingml/2006/picture">
+                <pic:pic xmlns:pic="http://schemas.openxmlformats.org/drawingml/2006/picture">
+                  <pic:nvPicPr>
+                    <pic:cNvPr id="2129274720" name="그림 1" descr="텍스트, 폰트, 스크린샷, 번호이(가) 표시된 사진&#10;&#10;자동 생성된 설명"/>
+                    <pic:cNvPicPr/>
+                  </pic:nvPicPr>
+                  <pic:blipFill>
+                    <a:blip r:embed="rId75"/>
+                    <a:stretch>
+                      <a:fillRect/>
+                    </a:stretch>
+                  </pic:blipFill>
+                  <pic:spPr>
+                    <a:xfrm>
+                      <a:off x="0" y="0"/>
+                      <a:ext cx="1247949" cy="800212"/>
+                    </a:xfrm>
+                    <a:prstGeom prst="rect">
+                      <a:avLst/>
+                    </a:prstGeom>
+                  </pic:spPr>
+                </pic:pic>
+              </a:graphicData>
+            </a:graphic>
+          </wp:inline>
+        </w:drawing>
+      </w:r>
+      <w:r>
+        <w:rPr>
+          <w:rFonts w:hint="eastAsia"/>
+          <w:sz w:val="22"/>
+        </w:rPr>
+        <w:t xml:space="preserve"> 공간이 없을 때 </w:t>
+      </w:r>
+      <w:r>
+        <w:rPr>
+          <w:sz w:val="22"/>
+        </w:rPr>
+        <w:drawing>
+          <wp:inline distT="0" distB="0" distL="0" distR="0" wp14:anchorId="6061722A" wp14:editId="02DB1578">
+            <wp:extent cx="1267002" cy="752580"/>
+            <wp:effectExtent l="0" t="0" r="9525" b="9525"/>
+            <wp:docPr id="1914658397" name="그림 1" descr="텍스트, 폰트, 스크린샷, 번호이(가) 표시된 사진&#10;&#10;자동 생성된 설명"/>
+            <wp:cNvGraphicFramePr>
+              <a:graphicFrameLocks xmlns:a="http://schemas.openxmlformats.org/drawingml/2006/main" noChangeAspect="1"/>
+            </wp:cNvGraphicFramePr>
+            <a:graphic xmlns:a="http://schemas.openxmlformats.org/drawingml/2006/main">
+              <a:graphicData uri="http://schemas.openxmlformats.org/drawingml/2006/picture">
+                <pic:pic xmlns:pic="http://schemas.openxmlformats.org/drawingml/2006/picture">
+                  <pic:nvPicPr>
+                    <pic:cNvPr id="1914658397" name="그림 1" descr="텍스트, 폰트, 스크린샷, 번호이(가) 표시된 사진&#10;&#10;자동 생성된 설명"/>
+                    <pic:cNvPicPr/>
+                  </pic:nvPicPr>
+                  <pic:blipFill>
+                    <a:blip r:embed="rId76"/>
+                    <a:stretch>
+                      <a:fillRect/>
+                    </a:stretch>
+                  </pic:blipFill>
+                  <pic:spPr>
+                    <a:xfrm>
+                      <a:off x="0" y="0"/>
+                      <a:ext cx="1267002" cy="752580"/>
+                    </a:xfrm>
+                    <a:prstGeom prst="rect">
+                      <a:avLst/>
+                    </a:prstGeom>
+                  </pic:spPr>
+                </pic:pic>
+              </a:graphicData>
+            </a:graphic>
+          </wp:inline>
+        </w:drawing>
+      </w:r>
+      <w:r>
+        <w:rPr>
+          <w:rFonts w:hint="eastAsia"/>
+          <w:sz w:val="22"/>
+        </w:rPr>
+        <w:t xml:space="preserve"> (Stamina만 감소)</w:t>
+      </w:r>
+    </w:p>
+    <w:p>
+      <w:pPr>
+        <w:spacing w:line="276" w:lineRule="auto"/>
+        <w:rPr>
+          <w:sz w:val="22"/>
+        </w:rPr>
+      </w:pPr>
+      <w:r>
+        <w:rPr>
+          <w:rFonts w:hint="eastAsia"/>
+          <w:sz w:val="22"/>
+        </w:rPr>
+        <w:t>[4] 포탈 입성</w:t>
+      </w:r>
+    </w:p>
+    <w:p>
+      <w:pPr>
+        <w:spacing w:line="276" w:lineRule="auto"/>
+        <w:rPr>
+          <w:sz w:val="22"/>
+        </w:rPr>
+      </w:pPr>
+      <w:r>
+        <w:rPr>
+          <w:sz w:val="22"/>
+        </w:rPr>
+        <w:drawing>
+          <wp:inline distT="0" distB="0" distL="0" distR="0" wp14:anchorId="665383DA" wp14:editId="78F1B330">
+            <wp:extent cx="1124107" cy="933580"/>
+            <wp:effectExtent l="0" t="0" r="0" b="0"/>
+            <wp:docPr id="1999553220" name="그림 1" descr="텍스트, 폰트, 스크린샷, 번호이(가) 표시된 사진&#10;&#10;자동 생성된 설명"/>
+            <wp:cNvGraphicFramePr>
+              <a:graphicFrameLocks xmlns:a="http://schemas.openxmlformats.org/drawingml/2006/main" noChangeAspect="1"/>
+            </wp:cNvGraphicFramePr>
+            <a:graphic xmlns:a="http://schemas.openxmlformats.org/drawingml/2006/main">
+              <a:graphicData uri="http://schemas.openxmlformats.org/drawingml/2006/picture">
+                <pic:pic xmlns:pic="http://schemas.openxmlformats.org/drawingml/2006/picture">
+                  <pic:nvPicPr>
+                    <pic:cNvPr id="1999553220" name="그림 1" descr="텍스트, 폰트, 스크린샷, 번호이(가) 표시된 사진&#10;&#10;자동 생성된 설명"/>
+                    <pic:cNvPicPr/>
+                  </pic:nvPicPr>
+                  <pic:blipFill>
+                    <a:blip r:embed="rId77"/>
+                    <a:stretch>
+                      <a:fillRect/>
+                    </a:stretch>
+                  </pic:blipFill>
+                  <pic:spPr>
+                    <a:xfrm>
+                      <a:off x="0" y="0"/>
+                      <a:ext cx="1124107" cy="933580"/>
+                    </a:xfrm>
+                    <a:prstGeom prst="rect">
+                      <a:avLst/>
+                    </a:prstGeom>
+                  </pic:spPr>
+                </pic:pic>
+              </a:graphicData>
+            </a:graphic>
+          </wp:inline>
+        </w:drawing>
+      </w:r>
+      <w:r>
+        <w:rPr>
+          <w:rFonts w:hint="eastAsia"/>
+          <w:sz w:val="22"/>
+        </w:rPr>
+        <w:t>활성화된 포탈로는 접근 불가</w:t>
+      </w:r>
+    </w:p>
+    <w:p>
+      <w:pPr>
+        <w:spacing w:line="276" w:lineRule="auto"/>
+        <w:rPr>
+          <w:sz w:val="22"/>
+        </w:rPr>
+      </w:pPr>
+      <w:r>
+        <w:rPr>
+          <w:sz w:val="22"/>
+        </w:rPr>
+        <w:drawing>
+          <wp:inline distT="0" distB="0" distL="0" distR="0" wp14:anchorId="143AEF7F" wp14:editId="61FD8501">
+            <wp:extent cx="1124107" cy="2448267"/>
+            <wp:effectExtent l="0" t="0" r="0" b="9525"/>
+            <wp:docPr id="1286544318" name="그림 1" descr="텍스트, 폰트, 메뉴, 스크린샷이(가) 표시된 사진&#10;&#10;자동 생성된 설명"/>
+            <wp:cNvGraphicFramePr>
+              <a:graphicFrameLocks xmlns:a="http://schemas.openxmlformats.org/drawingml/2006/main" noChangeAspect="1"/>
+            </wp:cNvGraphicFramePr>
+            <a:graphic xmlns:a="http://schemas.openxmlformats.org/drawingml/2006/main">
+              <a:graphicData uri="http://schemas.openxmlformats.org/drawingml/2006/picture">
+                <pic:pic xmlns:pic="http://schemas.openxmlformats.org/drawingml/2006/picture">
+                  <pic:nvPicPr>
+                    <pic:cNvPr id="1286544318" name="그림 1" descr="텍스트, 폰트, 메뉴, 스크린샷이(가) 표시된 사진&#10;&#10;자동 생성된 설명"/>
+                    <pic:cNvPicPr/>
+                  </pic:nvPicPr>
+                  <pic:blipFill>
+                    <a:blip r:embed="rId78"/>
+                    <a:stretch>
+                      <a:fillRect/>
+                    </a:stretch>
+                  </pic:blipFill>
+                  <pic:spPr>
+                    <a:xfrm>
+                      <a:off x="0" y="0"/>
+                      <a:ext cx="1124107" cy="2448267"/>
+                    </a:xfrm>
+                    <a:prstGeom prst="rect">
+                      <a:avLst/>
+                    </a:prstGeom>
+                  </pic:spPr>
+                </pic:pic>
+              </a:graphicData>
+            </a:graphic>
+          </wp:inline>
+        </w:drawing>
+      </w:r>
+      <w:r>
+        <w:rPr>
+          <w:rFonts w:hint="eastAsia"/>
+          <w:sz w:val="22"/>
+        </w:rPr>
+        <w:t>비활성화 상태일 때 포탈의 좌표로 이동 시 워프 성공</w:t>
+      </w:r>
+      <w:r>
+        <w:rPr>
+          <w:sz w:val="22"/>
+        </w:rPr>
+        <w:drawing>
+          <wp:inline distT="0" distB="0" distL="0" distR="0" wp14:anchorId="626C53B1" wp14:editId="036C22C6">
+            <wp:extent cx="1105054" cy="2381582"/>
+            <wp:effectExtent l="0" t="0" r="0" b="0"/>
+            <wp:docPr id="862548654" name="그림 1" descr="텍스트, 폰트, 스크린샷, 메뉴이(가) 표시된 사진&#10;&#10;자동 생성된 설명"/>
+            <wp:cNvGraphicFramePr>
+              <a:graphicFrameLocks xmlns:a="http://schemas.openxmlformats.org/drawingml/2006/main" noChangeAspect="1"/>
+            </wp:cNvGraphicFramePr>
+            <a:graphic xmlns:a="http://schemas.openxmlformats.org/drawingml/2006/main">
+              <a:graphicData uri="http://schemas.openxmlformats.org/drawingml/2006/picture">
+                <pic:pic xmlns:pic="http://schemas.openxmlformats.org/drawingml/2006/picture">
+                  <pic:nvPicPr>
+                    <pic:cNvPr id="862548654" name="그림 1" descr="텍스트, 폰트, 스크린샷, 메뉴이(가) 표시된 사진&#10;&#10;자동 생성된 설명"/>
+                    <pic:cNvPicPr/>
+                  </pic:nvPicPr>
+                  <pic:blipFill>
+                    <a:blip r:embed="rId79"/>
+                    <a:stretch>
+                      <a:fillRect/>
+                    </a:stretch>
+                  </pic:blipFill>
+                  <pic:spPr>
+                    <a:xfrm>
+                      <a:off x="0" y="0"/>
+                      <a:ext cx="1105054" cy="2381582"/>
+                    </a:xfrm>
+                    <a:prstGeom prst="rect">
+                      <a:avLst/>
+                    </a:prstGeom>
+                  </pic:spPr>
+                </pic:pic>
+              </a:graphicData>
+            </a:graphic>
+          </wp:inline>
+        </w:drawing>
+      </w:r>
+    </w:p>
+    <w:p>
+      <w:pPr>
+        <w:spacing w:line="276" w:lineRule="auto"/>
+        <w:rPr>
+          <w:sz w:val="22"/>
+        </w:rPr>
+      </w:pPr>
+      <w:r>
+        <w:rPr>
+          <w:rFonts w:hint="eastAsia"/>
+          <w:sz w:val="22"/>
+        </w:rPr>
+        <w:t xml:space="preserve">[5] 열쇠로 </w:t>
+      </w:r>
+      <w:r>
+        <w:rPr>
+          <w:rFonts w:hint="eastAsia"/>
+          <w:sz w:val="22"/>
+        </w:rPr>
+        <w:t>잠긴 벽 엔티티 제거</w:t>
+      </w:r>
+    </w:p>
+    <w:p>
+      <w:pPr>
+        <w:spacing w:line="276" w:lineRule="auto"/>
+        <w:rPr>
+          <w:rFonts w:hint="eastAsia"/>
+          <w:sz w:val="22"/>
+        </w:rPr>
+      </w:pPr>
+      <w:r>
+        <w:rPr>
+          <w:sz w:val="22"/>
+        </w:rPr>
+        <w:lastRenderedPageBreak/>
+        <w:drawing>
+          <wp:inline distT="0" distB="0" distL="0" distR="0" wp14:anchorId="140471B9" wp14:editId="4ABBD2B9">
+            <wp:extent cx="1124107" cy="2410161"/>
+            <wp:effectExtent l="0" t="0" r="0" b="0"/>
+            <wp:docPr id="1524116089" name="그림 1" descr="텍스트, 폰트, 메뉴, 스크린샷이(가) 표시된 사진&#10;&#10;자동 생성된 설명"/>
+            <wp:cNvGraphicFramePr>
+              <a:graphicFrameLocks xmlns:a="http://schemas.openxmlformats.org/drawingml/2006/main" noChangeAspect="1"/>
+            </wp:cNvGraphicFramePr>
+            <a:graphic xmlns:a="http://schemas.openxmlformats.org/drawingml/2006/main">
+              <a:graphicData uri="http://schemas.openxmlformats.org/drawingml/2006/picture">
+                <pic:pic xmlns:pic="http://schemas.openxmlformats.org/drawingml/2006/picture">
+                  <pic:nvPicPr>
+                    <pic:cNvPr id="1524116089" name="그림 1" descr="텍스트, 폰트, 메뉴, 스크린샷이(가) 표시된 사진&#10;&#10;자동 생성된 설명"/>
+                    <pic:cNvPicPr/>
+                  </pic:nvPicPr>
+                  <pic:blipFill>
+                    <a:blip r:embed="rId80"/>
+                    <a:stretch>
+                      <a:fillRect/>
+                    </a:stretch>
+                  </pic:blipFill>
+                  <pic:spPr>
+                    <a:xfrm>
+                      <a:off x="0" y="0"/>
+                      <a:ext cx="1124107" cy="2410161"/>
+                    </a:xfrm>
+                    <a:prstGeom prst="rect">
+                      <a:avLst/>
+                    </a:prstGeom>
+                  </pic:spPr>
+                </pic:pic>
+              </a:graphicData>
+            </a:graphic>
+          </wp:inline>
+        </w:drawing>
+      </w:r>
+      <w:r>
+        <w:rPr>
+          <w:rFonts w:hint="eastAsia"/>
+          <w:sz w:val="22"/>
+        </w:rPr>
+        <w:t>열쇠 획득 후</w:t>
+      </w:r>
+      <w:r>
+        <w:rPr>
+          <w:sz w:val="22"/>
+        </w:rPr>
+        <w:drawing>
+          <wp:inline distT="0" distB="0" distL="0" distR="0" wp14:anchorId="39F66E78" wp14:editId="0BCC7C92">
+            <wp:extent cx="1162212" cy="2448267"/>
+            <wp:effectExtent l="0" t="0" r="0" b="9525"/>
+            <wp:docPr id="1990471083" name="그림 1" descr="텍스트, 스크린샷, 폰트, 메뉴이(가) 표시된 사진&#10;&#10;자동 생성된 설명"/>
+            <wp:cNvGraphicFramePr>
+              <a:graphicFrameLocks xmlns:a="http://schemas.openxmlformats.org/drawingml/2006/main" noChangeAspect="1"/>
+            </wp:cNvGraphicFramePr>
+            <a:graphic xmlns:a="http://schemas.openxmlformats.org/drawingml/2006/main">
+              <a:graphicData uri="http://schemas.openxmlformats.org/drawingml/2006/picture">
+                <pic:pic xmlns:pic="http://schemas.openxmlformats.org/drawingml/2006/picture">
+                  <pic:nvPicPr>
+                    <pic:cNvPr id="1990471083" name="그림 1" descr="텍스트, 스크린샷, 폰트, 메뉴이(가) 표시된 사진&#10;&#10;자동 생성된 설명"/>
+                    <pic:cNvPicPr/>
+                  </pic:nvPicPr>
+                  <pic:blipFill>
+                    <a:blip r:embed="rId81"/>
+                    <a:stretch>
+                      <a:fillRect/>
+                    </a:stretch>
+                  </pic:blipFill>
+                  <pic:spPr>
+                    <a:xfrm>
+                      <a:off x="0" y="0"/>
+                      <a:ext cx="1162212" cy="2448267"/>
+                    </a:xfrm>
+                    <a:prstGeom prst="rect">
+                      <a:avLst/>
+                    </a:prstGeom>
+                  </pic:spPr>
+                </pic:pic>
+              </a:graphicData>
+            </a:graphic>
+          </wp:inline>
+        </w:drawing>
+      </w:r>
     </w:p>
     <w:p>
       <w:pPr>
@@ -16875,7 +17327,6 @@
           <w:noProof/>
           <w:sz w:val="22"/>
         </w:rPr>
-        <w:lastRenderedPageBreak/>
         <w:drawing>
           <wp:inline distT="0" distB="0" distL="0" distR="0" wp14:anchorId="658C0EA2" wp14:editId="491A3963">
             <wp:extent cx="1181265" cy="2391109"/>
@@ -16892,7 +17343,7 @@
                     <pic:cNvPicPr/>
                   </pic:nvPicPr>
                   <pic:blipFill>
-                    <a:blip r:embed="rId69"/>
+                    <a:blip r:embed="rId82"/>
                     <a:stretch>
                       <a:fillRect/>
                     </a:stretch>
@@ -16940,7 +17391,7 @@
                     <pic:cNvPicPr/>
                   </pic:nvPicPr>
                   <pic:blipFill>
-                    <a:blip r:embed="rId70"/>
+                    <a:blip r:embed="rId83"/>
                     <a:stretch>
                       <a:fillRect/>
                     </a:stretch>
@@ -16986,7 +17437,7 @@
           <w:sz w:val="24"/>
           <w:szCs w:val="24"/>
         </w:rPr>
-        <w:t>8</w:t>
+        <w:t>7</w:t>
       </w:r>
       <w:r>
         <w:rPr>
@@ -17068,6 +17519,7 @@
           <w:rFonts w:hint="eastAsia"/>
           <w:sz w:val="22"/>
         </w:rPr>
+        <w:lastRenderedPageBreak/>
         <w:t>- 테스트 결과 스크린샷</w:t>
       </w:r>
     </w:p>
@@ -17099,7 +17551,7 @@
                     <pic:cNvPicPr/>
                   </pic:nvPicPr>
                   <pic:blipFill>
-                    <a:blip r:embed="rId68"/>
+                    <a:blip r:embed="rId70"/>
                     <a:stretch>
                       <a:fillRect/>
                     </a:stretch>
@@ -17147,7 +17599,7 @@
                     <pic:cNvPicPr/>
                   </pic:nvPicPr>
                   <pic:blipFill>
-                    <a:blip r:embed="rId67"/>
+                    <a:blip r:embed="rId69"/>
                     <a:stretch>
                       <a:fillRect/>
                     </a:stretch>
@@ -17193,7 +17645,7 @@
           <w:sz w:val="24"/>
           <w:szCs w:val="24"/>
         </w:rPr>
-        <w:t>9</w:t>
+        <w:t>8</w:t>
       </w:r>
       <w:r>
         <w:rPr>
@@ -17232,6 +17684,7 @@
       <w:pPr>
         <w:spacing w:line="276" w:lineRule="auto"/>
         <w:rPr>
+          <w:rFonts w:hint="eastAsia"/>
           <w:sz w:val="22"/>
         </w:rPr>
       </w:pPr>
@@ -17249,6 +17702,27 @@
         </w:rPr>
         <w:t xml:space="preserve"> </w:t>
       </w:r>
+      <w:r>
+        <w:rPr>
+          <w:rFonts w:hint="eastAsia"/>
+          <w:sz w:val="22"/>
+        </w:rPr>
+        <w:t>(</w:t>
+      </w:r>
+      <w:r>
+        <w:rPr>
+          <w:rFonts w:hint="eastAsia"/>
+          <w:sz w:val="22"/>
+        </w:rPr>
+        <w:t>각 스테이지의 클리어 가능성은 확인 완료</w:t>
+      </w:r>
+      <w:r>
+        <w:rPr>
+          <w:rFonts w:hint="eastAsia"/>
+          <w:sz w:val="22"/>
+        </w:rPr>
+        <w:t>)</w:t>
+      </w:r>
     </w:p>
     <w:p>
       <w:pPr>
@@ -17262,7 +17736,6 @@
           <w:noProof/>
           <w:sz w:val="22"/>
         </w:rPr>
-        <w:lastRenderedPageBreak/>
         <w:drawing>
           <wp:inline distT="0" distB="0" distL="0" distR="0" wp14:anchorId="4C00BBF2" wp14:editId="70E30B47">
             <wp:extent cx="1212112" cy="3025722"/>
@@ -17279,7 +17752,7 @@
                     <pic:cNvPicPr/>
                   </pic:nvPicPr>
                   <pic:blipFill>
-                    <a:blip r:embed="rId71"/>
+                    <a:blip r:embed="rId84"/>
                     <a:stretch>
                       <a:fillRect/>
                     </a:stretch>
@@ -17301,6 +17774,13 @@
       </w:r>
       <w:r>
         <w:rPr>
+          <w:rFonts w:hint="eastAsia"/>
+          <w:sz w:val="22"/>
+        </w:rPr>
+        <w:t xml:space="preserve"> </w:t>
+      </w:r>
+      <w:r>
+        <w:rPr>
           <w:noProof/>
           <w:sz w:val="22"/>
         </w:rPr>
@@ -17320,7 +17800,7 @@
                     <pic:cNvPicPr/>
                   </pic:nvPicPr>
                   <pic:blipFill>
-                    <a:blip r:embed="rId72"/>
+                    <a:blip r:embed="rId85"/>
                     <a:stretch>
                       <a:fillRect/>
                     </a:stretch>
@@ -17340,6 +17820,100 @@
           </wp:inline>
         </w:drawing>
       </w:r>
+      <w:r>
+        <w:rPr>
+          <w:rFonts w:hint="eastAsia"/>
+          <w:sz w:val="22"/>
+        </w:rPr>
+        <w:t xml:space="preserve"> </w:t>
+      </w:r>
+      <w:r>
+        <w:rPr>
+          <w:sz w:val="22"/>
+        </w:rPr>
+        <w:drawing>
+          <wp:inline distT="0" distB="0" distL="0" distR="0" wp14:anchorId="51B5C965" wp14:editId="2A688FDB">
+            <wp:extent cx="1135856" cy="3028949"/>
+            <wp:effectExtent l="0" t="0" r="7620" b="635"/>
+            <wp:docPr id="177812727" name="그림 1" descr="텍스트, 스크린샷, 메뉴, 폰트이(가) 표시된 사진&#10;&#10;자동 생성된 설명"/>
+            <wp:cNvGraphicFramePr>
+              <a:graphicFrameLocks xmlns:a="http://schemas.openxmlformats.org/drawingml/2006/main" noChangeAspect="1"/>
+            </wp:cNvGraphicFramePr>
+            <a:graphic xmlns:a="http://schemas.openxmlformats.org/drawingml/2006/main">
+              <a:graphicData uri="http://schemas.openxmlformats.org/drawingml/2006/picture">
+                <pic:pic xmlns:pic="http://schemas.openxmlformats.org/drawingml/2006/picture">
+                  <pic:nvPicPr>
+                    <pic:cNvPr id="177812727" name="그림 1" descr="텍스트, 스크린샷, 메뉴, 폰트이(가) 표시된 사진&#10;&#10;자동 생성된 설명"/>
+                    <pic:cNvPicPr/>
+                  </pic:nvPicPr>
+                  <pic:blipFill>
+                    <a:blip r:embed="rId86"/>
+                    <a:stretch>
+                      <a:fillRect/>
+                    </a:stretch>
+                  </pic:blipFill>
+                  <pic:spPr>
+                    <a:xfrm>
+                      <a:off x="0" y="0"/>
+                      <a:ext cx="1138347" cy="3035592"/>
+                    </a:xfrm>
+                    <a:prstGeom prst="rect">
+                      <a:avLst/>
+                    </a:prstGeom>
+                  </pic:spPr>
+                </pic:pic>
+              </a:graphicData>
+            </a:graphic>
+          </wp:inline>
+        </w:drawing>
+      </w:r>
+      <w:r>
+        <w:rPr>
+          <w:rFonts w:hint="eastAsia"/>
+          <w:sz w:val="22"/>
+        </w:rPr>
+        <w:t xml:space="preserve"> </w:t>
+      </w:r>
+      <w:r>
+        <w:rPr>
+          <w:sz w:val="22"/>
+        </w:rPr>
+        <w:drawing>
+          <wp:inline distT="0" distB="0" distL="0" distR="0" wp14:anchorId="5969620D" wp14:editId="4E1BA843">
+            <wp:extent cx="1093290" cy="3028950"/>
+            <wp:effectExtent l="0" t="0" r="0" b="0"/>
+            <wp:docPr id="782174728" name="그림 1" descr="텍스트, 스크린샷, 폰트, 메뉴이(가) 표시된 사진&#10;&#10;자동 생성된 설명"/>
+            <wp:cNvGraphicFramePr>
+              <a:graphicFrameLocks xmlns:a="http://schemas.openxmlformats.org/drawingml/2006/main" noChangeAspect="1"/>
+            </wp:cNvGraphicFramePr>
+            <a:graphic xmlns:a="http://schemas.openxmlformats.org/drawingml/2006/main">
+              <a:graphicData uri="http://schemas.openxmlformats.org/drawingml/2006/picture">
+                <pic:pic xmlns:pic="http://schemas.openxmlformats.org/drawingml/2006/picture">
+                  <pic:nvPicPr>
+                    <pic:cNvPr id="782174728" name="그림 1" descr="텍스트, 스크린샷, 폰트, 메뉴이(가) 표시된 사진&#10;&#10;자동 생성된 설명"/>
+                    <pic:cNvPicPr/>
+                  </pic:nvPicPr>
+                  <pic:blipFill>
+                    <a:blip r:embed="rId87"/>
+                    <a:stretch>
+                      <a:fillRect/>
+                    </a:stretch>
+                  </pic:blipFill>
+                  <pic:spPr>
+                    <a:xfrm>
+                      <a:off x="0" y="0"/>
+                      <a:ext cx="1099190" cy="3045297"/>
+                    </a:xfrm>
+                    <a:prstGeom prst="rect">
+                      <a:avLst/>
+                    </a:prstGeom>
+                  </pic:spPr>
+                </pic:pic>
+              </a:graphicData>
+            </a:graphic>
+          </wp:inline>
+        </w:drawing>
+      </w:r>
     </w:p>
     <w:p>
       <w:pPr>
@@ -17637,6 +18211,14 @@
         </w:rPr>
         <w:t>게임 스테이지 맵을 저장하는 변수를 문자열 배열에서 객체 배열로 전환함에 따라, 플레이에 따라 위치가 변하는 엔티티 대부분이 위치 좌표를 기억하고 있을 필요성이 사라짐에 따라 클래스를 삭제함.</w:t>
       </w:r>
+    </w:p>
+    <w:p>
+      <w:pPr>
+        <w:spacing w:line="276" w:lineRule="auto"/>
+        <w:rPr>
+          <w:sz w:val="22"/>
+        </w:rPr>
+      </w:pPr>
     </w:p>
     <w:p>
       <w:pPr>
@@ -18240,8 +18822,23 @@
         </w:tc>
         <w:tc>
           <w:tcPr>
-            <w:tcW w:w="3946" w:type="dxa"/>
-            <w:gridSpan w:val="7"/>
+            <w:tcW w:w="1315" w:type="dxa"/>
+          </w:tcPr>
+          <w:p>
+            <w:pPr>
+              <w:spacing w:line="276" w:lineRule="auto"/>
+              <w:jc w:val="center"/>
+              <w:rPr>
+                <w:b/>
+                <w:sz w:val="22"/>
+              </w:rPr>
+            </w:pPr>
+          </w:p>
+        </w:tc>
+        <w:tc>
+          <w:tcPr>
+            <w:tcW w:w="1315" w:type="dxa"/>
+            <w:gridSpan w:val="3"/>
           </w:tcPr>
           <w:p>
             <w:pPr>
@@ -18258,8 +18855,24 @@
                 <w:b/>
                 <w:sz w:val="22"/>
               </w:rPr>
-              <w:t>진행 중(기능 7과 함께 완성 예정)</w:t>
+              <w:t>완료</w:t>
             </w:r>
+          </w:p>
+        </w:tc>
+        <w:tc>
+          <w:tcPr>
+            <w:tcW w:w="1316" w:type="dxa"/>
+            <w:gridSpan w:val="3"/>
+          </w:tcPr>
+          <w:p>
+            <w:pPr>
+              <w:spacing w:line="276" w:lineRule="auto"/>
+              <w:jc w:val="center"/>
+              <w:rPr>
+                <w:b/>
+                <w:sz w:val="22"/>
+              </w:rPr>
+            </w:pPr>
           </w:p>
         </w:tc>
         <w:tc>
@@ -18299,7 +18912,7 @@
                 <w:b/>
                 <w:sz w:val="22"/>
               </w:rPr>
-              <w:t>기능4, 기능7</w:t>
+              <w:t>기능4</w:t>
             </w:r>
           </w:p>
         </w:tc>
@@ -18436,6 +19049,120 @@
                 <w:sz w:val="22"/>
               </w:rPr>
             </w:pPr>
+          </w:p>
+        </w:tc>
+        <w:tc>
+          <w:tcPr>
+            <w:tcW w:w="1264" w:type="dxa"/>
+            <w:gridSpan w:val="3"/>
+          </w:tcPr>
+          <w:p>
+            <w:pPr>
+              <w:spacing w:line="276" w:lineRule="auto"/>
+              <w:jc w:val="center"/>
+              <w:rPr>
+                <w:b/>
+                <w:sz w:val="22"/>
+              </w:rPr>
+            </w:pPr>
+          </w:p>
+        </w:tc>
+        <w:tc>
+          <w:tcPr>
+            <w:tcW w:w="1264" w:type="dxa"/>
+            <w:gridSpan w:val="2"/>
+          </w:tcPr>
+          <w:p>
+            <w:pPr>
+              <w:spacing w:line="276" w:lineRule="auto"/>
+              <w:jc w:val="center"/>
+              <w:rPr>
+                <w:b/>
+                <w:sz w:val="22"/>
+              </w:rPr>
+            </w:pPr>
+          </w:p>
+        </w:tc>
+      </w:tr>
+      <w:tr>
+        <w:tc>
+          <w:tcPr>
+            <w:tcW w:w="2598" w:type="dxa"/>
+            <w:gridSpan w:val="2"/>
+          </w:tcPr>
+          <w:p>
+            <w:pPr>
+              <w:spacing w:line="276" w:lineRule="auto"/>
+              <w:jc w:val="center"/>
+              <w:rPr>
+                <w:rFonts w:hint="eastAsia"/>
+                <w:b/>
+                <w:sz w:val="22"/>
+              </w:rPr>
+            </w:pPr>
+            <w:r>
+              <w:rPr>
+                <w:rFonts w:hint="eastAsia"/>
+                <w:b/>
+                <w:sz w:val="22"/>
+              </w:rPr>
+              <w:t>기능 7</w:t>
+            </w:r>
+          </w:p>
+        </w:tc>
+        <w:tc>
+          <w:tcPr>
+            <w:tcW w:w="1297" w:type="dxa"/>
+          </w:tcPr>
+          <w:p>
+            <w:pPr>
+              <w:spacing w:line="276" w:lineRule="auto"/>
+              <w:jc w:val="center"/>
+              <w:rPr>
+                <w:b/>
+                <w:sz w:val="22"/>
+              </w:rPr>
+            </w:pPr>
+          </w:p>
+        </w:tc>
+        <w:tc>
+          <w:tcPr>
+            <w:tcW w:w="1329" w:type="dxa"/>
+            <w:gridSpan w:val="2"/>
+          </w:tcPr>
+          <w:p>
+            <w:pPr>
+              <w:spacing w:line="276" w:lineRule="auto"/>
+              <w:jc w:val="center"/>
+              <w:rPr>
+                <w:rFonts w:hint="eastAsia"/>
+                <w:b/>
+                <w:sz w:val="22"/>
+              </w:rPr>
+            </w:pPr>
+          </w:p>
+        </w:tc>
+        <w:tc>
+          <w:tcPr>
+            <w:tcW w:w="1264" w:type="dxa"/>
+          </w:tcPr>
+          <w:p>
+            <w:pPr>
+              <w:spacing w:line="276" w:lineRule="auto"/>
+              <w:jc w:val="center"/>
+              <w:rPr>
+                <w:b/>
+                <w:sz w:val="22"/>
+              </w:rPr>
+            </w:pPr>
+            <w:r>
+              <w:rPr>
+                <w:rFonts w:hint="eastAsia"/>
+                <w:b/>
+                <w:sz w:val="22"/>
+              </w:rPr>
+              <w:t>완료</w:t>
+            </w:r>
           </w:p>
         </w:tc>
         <w:tc>

</xml_diff>